<commit_message>
updated functionsdatagen.R, tested sim functions, edited pylauncher instructions, and fixed error in jobfiles
</commit_message>
<xml_diff>
--- a/TACC_files/TACC_PyLauncher_Container_Instructions.docx
+++ b/TACC_files/TACC_PyLauncher_Container_Instructions.docx
@@ -17,23 +17,8 @@
         <w:rPr>
           <w:rFonts w:ascii="Times New Roman" w:hAnsi="Times New Roman" w:cs="Times New Roman"/>
         </w:rPr>
-        <w:t xml:space="preserve">TACC – </w:t>
-      </w:r>
-      <w:proofErr w:type="spellStart"/>
-      <w:r>
-        <w:rPr>
-          <w:rFonts w:ascii="Times New Roman" w:hAnsi="Times New Roman" w:cs="Times New Roman"/>
-        </w:rPr>
-        <w:t>Apptainer</w:t>
-      </w:r>
-      <w:proofErr w:type="spellEnd"/>
-      <w:r>
-        <w:rPr>
-          <w:rFonts w:ascii="Times New Roman" w:hAnsi="Times New Roman" w:cs="Times New Roman"/>
-        </w:rPr>
-        <w:t xml:space="preserve"> + </w:t>
-      </w:r>
-      <w:proofErr w:type="spellStart"/>
+        <w:t xml:space="preserve">TACC – Apptainer + </w:t>
+      </w:r>
       <w:r>
         <w:rPr>
           <w:rFonts w:ascii="Times New Roman" w:hAnsi="Times New Roman" w:cs="Times New Roman"/>
@@ -56,14 +41,7 @@
         <w:rPr>
           <w:rFonts w:ascii="Times New Roman" w:hAnsi="Times New Roman" w:cs="Times New Roman"/>
         </w:rPr>
-        <w:t>aucher</w:t>
-      </w:r>
-      <w:proofErr w:type="spellEnd"/>
-      <w:r>
-        <w:rPr>
-          <w:rFonts w:ascii="Times New Roman" w:hAnsi="Times New Roman" w:cs="Times New Roman"/>
-        </w:rPr>
-        <w:t xml:space="preserve"> Instructions</w:t>
+        <w:t>aucher Instructions</w:t>
       </w:r>
     </w:p>
     <w:p>
@@ -85,14 +63,60 @@
         </w:rPr>
         <w:t xml:space="preserve">get </w:t>
       </w:r>
-      <w:proofErr w:type="spellStart"/>
-      <w:r>
-        <w:rPr>
-          <w:rFonts w:ascii="Times New Roman" w:hAnsi="Times New Roman" w:cs="Times New Roman"/>
-        </w:rPr>
-        <w:t>PyLaucher</w:t>
-      </w:r>
-      <w:proofErr w:type="spellEnd"/>
+      <w:r>
+        <w:rPr>
+          <w:rFonts w:ascii="Times New Roman" w:hAnsi="Times New Roman" w:cs="Times New Roman"/>
+        </w:rPr>
+        <w:t xml:space="preserve">PyLaucher </w:t>
+      </w:r>
+      <w:r>
+        <w:rPr>
+          <w:rFonts w:ascii="Times New Roman" w:hAnsi="Times New Roman" w:cs="Times New Roman"/>
+        </w:rPr>
+        <w:t>and Apptainer to work on TACC.</w:t>
+      </w:r>
+      <w:r>
+        <w:rPr>
+          <w:rFonts w:ascii="Times New Roman" w:hAnsi="Times New Roman" w:cs="Times New Roman"/>
+        </w:rPr>
+        <w:t xml:space="preserve"> It probably can be simplified, but this is what worked for me.</w:t>
+      </w:r>
+      <w:r>
+        <w:rPr>
+          <w:rFonts w:ascii="Times New Roman" w:hAnsi="Times New Roman" w:cs="Times New Roman"/>
+        </w:rPr>
+        <w:t xml:space="preserve"> I created my image using Docker container, but TACC uses the module Apptainer for container implementation instead of Docker because </w:t>
+      </w:r>
+      <w:r>
+        <w:rPr>
+          <w:rFonts w:ascii="Times New Roman" w:hAnsi="Times New Roman" w:cs="Times New Roman"/>
+        </w:rPr>
+        <w:t>“</w:t>
+      </w:r>
+      <w:r>
+        <w:rPr>
+          <w:rFonts w:ascii="Times New Roman" w:hAnsi="Times New Roman" w:cs="Times New Roman"/>
+        </w:rPr>
+        <w:t xml:space="preserve">the </w:t>
+      </w:r>
+      <w:r>
+        <w:rPr>
+          <w:rFonts w:ascii="Times New Roman" w:hAnsi="Times New Roman" w:cs="Times New Roman"/>
+        </w:rPr>
+        <w:t xml:space="preserve">Docker </w:t>
+      </w:r>
+      <w:r>
+        <w:rPr>
+          <w:rFonts w:ascii="Times New Roman" w:hAnsi="Times New Roman" w:cs="Times New Roman"/>
+        </w:rPr>
+        <w:t>run time is not secure on systems where users are not allowed to have ‘escalated privileges’”</w:t>
+      </w:r>
+      <w:r>
+        <w:rPr>
+          <w:rFonts w:ascii="Times New Roman" w:hAnsi="Times New Roman" w:cs="Times New Roman"/>
+        </w:rPr>
+        <w:t>.</w:t>
+      </w:r>
       <w:r>
         <w:rPr>
           <w:rFonts w:ascii="Times New Roman" w:hAnsi="Times New Roman" w:cs="Times New Roman"/>
@@ -103,151 +127,7 @@
         <w:rPr>
           <w:rFonts w:ascii="Times New Roman" w:hAnsi="Times New Roman" w:cs="Times New Roman"/>
         </w:rPr>
-        <w:t xml:space="preserve">and </w:t>
-      </w:r>
-      <w:proofErr w:type="spellStart"/>
-      <w:r>
-        <w:rPr>
-          <w:rFonts w:ascii="Times New Roman" w:hAnsi="Times New Roman" w:cs="Times New Roman"/>
-        </w:rPr>
-        <w:t>Apptainer</w:t>
-      </w:r>
-      <w:proofErr w:type="spellEnd"/>
-      <w:r>
-        <w:rPr>
-          <w:rFonts w:ascii="Times New Roman" w:hAnsi="Times New Roman" w:cs="Times New Roman"/>
-        </w:rPr>
-        <w:t xml:space="preserve"> to work on TACC.</w:t>
-      </w:r>
-      <w:r>
-        <w:rPr>
-          <w:rFonts w:ascii="Times New Roman" w:hAnsi="Times New Roman" w:cs="Times New Roman"/>
-        </w:rPr>
-        <w:t xml:space="preserve"> It probably can be simplified, but this is what worked for me.</w:t>
-      </w:r>
-      <w:r>
-        <w:rPr>
-          <w:rFonts w:ascii="Times New Roman" w:hAnsi="Times New Roman" w:cs="Times New Roman"/>
-        </w:rPr>
-        <w:t xml:space="preserve"> I created my image using Docker container, but TACC uses the module </w:t>
-      </w:r>
-      <w:proofErr w:type="spellStart"/>
-      <w:r>
-        <w:rPr>
-          <w:rFonts w:ascii="Times New Roman" w:hAnsi="Times New Roman" w:cs="Times New Roman"/>
-        </w:rPr>
-        <w:t>Apptainer</w:t>
-      </w:r>
-      <w:proofErr w:type="spellEnd"/>
-      <w:r>
-        <w:rPr>
-          <w:rFonts w:ascii="Times New Roman" w:hAnsi="Times New Roman" w:cs="Times New Roman"/>
-        </w:rPr>
-        <w:t xml:space="preserve"> for container </w:t>
-      </w:r>
-      <w:r>
-        <w:rPr>
-          <w:rFonts w:ascii="Times New Roman" w:hAnsi="Times New Roman" w:cs="Times New Roman"/>
-        </w:rPr>
-        <w:t xml:space="preserve">implementation </w:t>
-      </w:r>
-      <w:r>
-        <w:rPr>
-          <w:rFonts w:ascii="Times New Roman" w:hAnsi="Times New Roman" w:cs="Times New Roman"/>
-        </w:rPr>
-        <w:t xml:space="preserve">instead of Docker because </w:t>
-      </w:r>
-      <w:r>
-        <w:rPr>
-          <w:rFonts w:ascii="Times New Roman" w:hAnsi="Times New Roman" w:cs="Times New Roman"/>
-        </w:rPr>
-        <w:t>“</w:t>
-      </w:r>
-      <w:r>
-        <w:rPr>
-          <w:rFonts w:ascii="Times New Roman" w:hAnsi="Times New Roman" w:cs="Times New Roman"/>
-        </w:rPr>
-        <w:t xml:space="preserve">the </w:t>
-      </w:r>
-      <w:r>
-        <w:rPr>
-          <w:rFonts w:ascii="Times New Roman" w:hAnsi="Times New Roman" w:cs="Times New Roman"/>
-        </w:rPr>
-        <w:t xml:space="preserve">Docker </w:t>
-      </w:r>
-      <w:r>
-        <w:rPr>
-          <w:rFonts w:ascii="Times New Roman" w:hAnsi="Times New Roman" w:cs="Times New Roman"/>
-        </w:rPr>
-        <w:t xml:space="preserve">run time </w:t>
-      </w:r>
-      <w:r>
-        <w:rPr>
-          <w:rFonts w:ascii="Times New Roman" w:hAnsi="Times New Roman" w:cs="Times New Roman"/>
-        </w:rPr>
-        <w:t xml:space="preserve">is not secure on systems where users are not allowed to have </w:t>
-      </w:r>
-      <w:r>
-        <w:rPr>
-          <w:rFonts w:ascii="Times New Roman" w:hAnsi="Times New Roman" w:cs="Times New Roman"/>
-        </w:rPr>
-        <w:t>‘</w:t>
-      </w:r>
-      <w:r>
-        <w:rPr>
-          <w:rFonts w:ascii="Times New Roman" w:hAnsi="Times New Roman" w:cs="Times New Roman"/>
-        </w:rPr>
-        <w:t>escalated privileges</w:t>
-      </w:r>
-      <w:r>
-        <w:rPr>
-          <w:rFonts w:ascii="Times New Roman" w:hAnsi="Times New Roman" w:cs="Times New Roman"/>
-        </w:rPr>
-        <w:t>’”</w:t>
-      </w:r>
-      <w:r>
-        <w:rPr>
-          <w:rFonts w:ascii="Times New Roman" w:hAnsi="Times New Roman" w:cs="Times New Roman"/>
-        </w:rPr>
-        <w:t>.</w:t>
-      </w:r>
-      <w:r>
-        <w:rPr>
-          <w:rFonts w:ascii="Times New Roman" w:hAnsi="Times New Roman" w:cs="Times New Roman"/>
-        </w:rPr>
-        <w:t xml:space="preserve"> </w:t>
-      </w:r>
-      <w:r>
-        <w:rPr>
-          <w:rFonts w:ascii="Times New Roman" w:hAnsi="Times New Roman" w:cs="Times New Roman"/>
-        </w:rPr>
-        <w:t xml:space="preserve">Also, for my example, I use </w:t>
-      </w:r>
-      <w:proofErr w:type="spellStart"/>
-      <w:r>
-        <w:rPr>
-          <w:rFonts w:ascii="Times New Roman" w:hAnsi="Times New Roman" w:cs="Times New Roman"/>
-        </w:rPr>
-        <w:t>PyLaucher</w:t>
-      </w:r>
-      <w:proofErr w:type="spellEnd"/>
-      <w:r>
-        <w:rPr>
-          <w:rFonts w:ascii="Times New Roman" w:hAnsi="Times New Roman" w:cs="Times New Roman"/>
-        </w:rPr>
-        <w:t xml:space="preserve"> to specify a single core per job (or, in our case, simulation condition). I did not need to </w:t>
-      </w:r>
-      <w:r>
-        <w:rPr>
-          <w:rFonts w:ascii="Times New Roman" w:hAnsi="Times New Roman" w:cs="Times New Roman"/>
-        </w:rPr>
-        <w:t>run multi-threaded, MPI, or GPU-accelerated tasks.</w:t>
-      </w:r>
-      <w:r>
-        <w:rPr>
-          <w:rFonts w:ascii="Times New Roman" w:hAnsi="Times New Roman" w:cs="Times New Roman"/>
-        </w:rPr>
-        <w:t xml:space="preserve"> </w:t>
+        <w:t xml:space="preserve">Also, for my example, I use PyLaucher to specify a single core per job (or, in our case, simulation condition). I did not need to run multi-threaded, MPI, or GPU-accelerated tasks. </w:t>
       </w:r>
     </w:p>
     <w:p>
@@ -261,41 +141,7 @@
         <w:rPr>
           <w:rFonts w:ascii="Times New Roman" w:hAnsi="Times New Roman" w:cs="Times New Roman"/>
         </w:rPr>
-        <w:t xml:space="preserve">Note: Also, the guy who made </w:t>
-      </w:r>
-      <w:proofErr w:type="spellStart"/>
-      <w:r>
-        <w:rPr>
-          <w:rFonts w:ascii="Times New Roman" w:hAnsi="Times New Roman" w:cs="Times New Roman"/>
-        </w:rPr>
-        <w:t>PyLauncher</w:t>
-      </w:r>
-      <w:proofErr w:type="spellEnd"/>
-      <w:r>
-        <w:rPr>
-          <w:rFonts w:ascii="Times New Roman" w:hAnsi="Times New Roman" w:cs="Times New Roman"/>
-        </w:rPr>
-        <w:t xml:space="preserve">, </w:t>
-      </w:r>
-      <w:r>
-        <w:rPr>
-          <w:rFonts w:ascii="Times New Roman" w:hAnsi="Times New Roman" w:cs="Times New Roman"/>
-        </w:rPr>
-        <w:t xml:space="preserve">Victor </w:t>
-      </w:r>
-      <w:proofErr w:type="spellStart"/>
-      <w:r>
-        <w:rPr>
-          <w:rFonts w:ascii="Times New Roman" w:hAnsi="Times New Roman" w:cs="Times New Roman"/>
-        </w:rPr>
-        <w:t>Eijkhout</w:t>
-      </w:r>
-      <w:proofErr w:type="spellEnd"/>
-      <w:r>
-        <w:rPr>
-          <w:rFonts w:ascii="Times New Roman" w:hAnsi="Times New Roman" w:cs="Times New Roman"/>
-        </w:rPr>
-        <w:t xml:space="preserve">, seems to be </w:t>
+        <w:t xml:space="preserve">Note: Also, the guy who made PyLauncher, Victor Eijkhout, seems to be </w:t>
       </w:r>
       <w:r>
         <w:rPr>
@@ -307,47 +153,7 @@
         <w:rPr>
           <w:rFonts w:ascii="Times New Roman" w:hAnsi="Times New Roman" w:cs="Times New Roman"/>
         </w:rPr>
-        <w:t xml:space="preserve"> working on the module, so these instructions work as of </w:t>
-      </w:r>
-      <w:r>
-        <w:rPr>
-          <w:rFonts w:ascii="Times New Roman" w:hAnsi="Times New Roman" w:cs="Times New Roman"/>
-        </w:rPr>
-        <w:t>March 23, 2025</w:t>
-      </w:r>
-      <w:r>
-        <w:rPr>
-          <w:rFonts w:ascii="Times New Roman" w:hAnsi="Times New Roman" w:cs="Times New Roman"/>
-        </w:rPr>
-        <w:t xml:space="preserve">, but maybe it will not work with future updates to </w:t>
-      </w:r>
-      <w:proofErr w:type="spellStart"/>
-      <w:r>
-        <w:rPr>
-          <w:rFonts w:ascii="Times New Roman" w:hAnsi="Times New Roman" w:cs="Times New Roman"/>
-        </w:rPr>
-        <w:t>PyLauncher</w:t>
-      </w:r>
-      <w:proofErr w:type="spellEnd"/>
-      <w:r>
-        <w:rPr>
-          <w:rFonts w:ascii="Times New Roman" w:hAnsi="Times New Roman" w:cs="Times New Roman"/>
-        </w:rPr>
-        <w:t xml:space="preserve">. </w:t>
-      </w:r>
-      <w:proofErr w:type="spellStart"/>
-      <w:r>
-        <w:rPr>
-          <w:rFonts w:ascii="Times New Roman" w:hAnsi="Times New Roman" w:cs="Times New Roman"/>
-        </w:rPr>
-        <w:t>PyLauncher</w:t>
-      </w:r>
-      <w:proofErr w:type="spellEnd"/>
-      <w:r>
-        <w:rPr>
-          <w:rFonts w:ascii="Times New Roman" w:hAnsi="Times New Roman" w:cs="Times New Roman"/>
-        </w:rPr>
-        <w:t xml:space="preserve"> does seem </w:t>
+        <w:t xml:space="preserve"> working on the module, so these instructions work as of March 23, 2025, but maybe it will not work with future updates to PyLauncher. PyLauncher does seem </w:t>
       </w:r>
       <w:r>
         <w:rPr>
@@ -431,19 +237,7 @@
         <w:rPr>
           <w:rFonts w:ascii="Times New Roman" w:hAnsi="Times New Roman" w:cs="Times New Roman"/>
         </w:rPr>
-        <w:t xml:space="preserve"> </w:t>
-      </w:r>
-      <w:r>
-        <w:rPr>
-          <w:rFonts w:ascii="Times New Roman" w:hAnsi="Times New Roman" w:cs="Times New Roman"/>
-        </w:rPr>
-        <w:t xml:space="preserve">Below is a breakdown of </w:t>
-      </w:r>
-      <w:r>
-        <w:rPr>
-          <w:rFonts w:ascii="Times New Roman" w:hAnsi="Times New Roman" w:cs="Times New Roman"/>
-        </w:rPr>
-        <w:t>the files I used for my test</w:t>
+        <w:t xml:space="preserve"> Below is a breakdown of the files I used for my test</w:t>
       </w:r>
       <w:r>
         <w:rPr>
@@ -467,13 +261,7 @@
         <w:rPr>
           <w:rFonts w:ascii="Times New Roman" w:hAnsi="Times New Roman" w:cs="Times New Roman"/>
         </w:rPr>
-        <w:t>these files in the steps that follow</w:t>
-      </w:r>
-      <w:r>
-        <w:rPr>
-          <w:rFonts w:ascii="Times New Roman" w:hAnsi="Times New Roman" w:cs="Times New Roman"/>
-        </w:rPr>
-        <w:t>.</w:t>
+        <w:t>these files in the steps that follow.</w:t>
       </w:r>
       <w:r>
         <w:rPr>
@@ -542,7 +330,6 @@
         </w:rPr>
       </w:pPr>
       <w:hyperlink r:id="rId7" w:tooltip="powstudcatmod_test" w:history="1">
-        <w:proofErr w:type="spellStart"/>
         <w:r>
           <w:rPr>
             <w:rStyle w:val="Hyperlink"/>
@@ -550,7 +337,6 @@
           </w:rPr>
           <w:t>powstudcatmod_test</w:t>
         </w:r>
-        <w:proofErr w:type="spellEnd"/>
       </w:hyperlink>
       <w:r>
         <w:rPr>
@@ -612,7 +398,6 @@
         </w:rPr>
         <w:fldChar w:fldCharType="separate"/>
       </w:r>
-      <w:proofErr w:type="spellStart"/>
       <w:r>
         <w:rPr>
           <w:rStyle w:val="Hyperlink"/>
@@ -620,7 +405,6 @@
         </w:rPr>
         <w:t>files_pylauncher_test.R</w:t>
       </w:r>
-      <w:proofErr w:type="spellEnd"/>
       <w:r>
         <w:rPr>
           <w:rFonts w:ascii="Times New Roman" w:hAnsi="Times New Roman" w:cs="Times New Roman"/>
@@ -656,49 +440,7 @@
         <w:rPr>
           <w:rFonts w:ascii="Times New Roman" w:hAnsi="Times New Roman" w:cs="Times New Roman"/>
         </w:rPr>
-        <w:t xml:space="preserve">file that makes files necessary for </w:t>
-      </w:r>
-      <w:proofErr w:type="spellStart"/>
-      <w:r>
-        <w:rPr>
-          <w:rFonts w:ascii="Times New Roman" w:hAnsi="Times New Roman" w:cs="Times New Roman"/>
-        </w:rPr>
-        <w:t>PyLauncher</w:t>
-      </w:r>
-      <w:proofErr w:type="spellEnd"/>
-      <w:r>
-        <w:rPr>
-          <w:rFonts w:ascii="Times New Roman" w:hAnsi="Times New Roman" w:cs="Times New Roman"/>
-        </w:rPr>
-        <w:t xml:space="preserve"> to work, “</w:t>
-      </w:r>
-      <w:proofErr w:type="spellStart"/>
-      <w:r>
-        <w:rPr>
-          <w:rFonts w:ascii="Times New Roman" w:hAnsi="Times New Roman" w:cs="Times New Roman"/>
-        </w:rPr>
-        <w:t>command_lines_test</w:t>
-      </w:r>
-      <w:proofErr w:type="spellEnd"/>
-      <w:r>
-        <w:rPr>
-          <w:rFonts w:ascii="Times New Roman" w:hAnsi="Times New Roman" w:cs="Times New Roman"/>
-        </w:rPr>
-        <w:t>” and “</w:t>
-      </w:r>
-      <w:proofErr w:type="spellStart"/>
-      <w:r>
-        <w:rPr>
-          <w:rFonts w:ascii="Times New Roman" w:hAnsi="Times New Roman" w:cs="Times New Roman"/>
-        </w:rPr>
-        <w:t>powstudcatmod_test</w:t>
-      </w:r>
-      <w:proofErr w:type="spellEnd"/>
-      <w:r>
-        <w:rPr>
-          <w:rFonts w:ascii="Times New Roman" w:hAnsi="Times New Roman" w:cs="Times New Roman"/>
-        </w:rPr>
-        <w:t xml:space="preserve">/ </w:t>
+        <w:t xml:space="preserve">file that makes files necessary for PyLauncher to work, “command_lines_test” and “powstudcatmod_test/ </w:t>
       </w:r>
       <w:hyperlink r:id="rId8" w:tooltip="pyl_id_values_test.csv" w:history="1">
         <w:r>
@@ -757,29 +499,13 @@
         </w:rPr>
         <w:fldChar w:fldCharType="separate"/>
       </w:r>
-      <w:proofErr w:type="spellStart"/>
       <w:r>
         <w:rPr>
           <w:rStyle w:val="Hyperlink"/>
           <w:rFonts w:ascii="Times New Roman" w:hAnsi="Times New Roman" w:cs="Times New Roman"/>
         </w:rPr>
-        <w:t>command_lin</w:t>
-      </w:r>
-      <w:r>
-        <w:rPr>
-          <w:rStyle w:val="Hyperlink"/>
-          <w:rFonts w:ascii="Times New Roman" w:hAnsi="Times New Roman" w:cs="Times New Roman"/>
-        </w:rPr>
-        <w:t>e</w:t>
-      </w:r>
-      <w:r>
-        <w:rPr>
-          <w:rStyle w:val="Hyperlink"/>
-          <w:rFonts w:ascii="Times New Roman" w:hAnsi="Times New Roman" w:cs="Times New Roman"/>
-        </w:rPr>
-        <w:t>s_test</w:t>
-      </w:r>
-      <w:proofErr w:type="spellEnd"/>
+        <w:t>command_lines_test</w:t>
+      </w:r>
       <w:r>
         <w:rPr>
           <w:rFonts w:ascii="Times New Roman" w:hAnsi="Times New Roman" w:cs="Times New Roman"/>
@@ -809,60 +535,14 @@
         <w:rPr>
           <w:rFonts w:ascii="Times New Roman" w:hAnsi="Times New Roman" w:cs="Times New Roman"/>
         </w:rPr>
-        <w:t xml:space="preserve">a file that </w:t>
-      </w:r>
-      <w:proofErr w:type="spellStart"/>
-      <w:r>
-        <w:rPr>
-          <w:rFonts w:ascii="Times New Roman" w:hAnsi="Times New Roman" w:cs="Times New Roman"/>
-        </w:rPr>
-        <w:t>PyLauncher</w:t>
-      </w:r>
-      <w:proofErr w:type="spellEnd"/>
-      <w:r>
-        <w:rPr>
-          <w:rFonts w:ascii="Times New Roman" w:hAnsi="Times New Roman" w:cs="Times New Roman"/>
-        </w:rPr>
-        <w:t xml:space="preserve"> needs</w:t>
-      </w:r>
-      <w:r>
-        <w:rPr>
-          <w:rFonts w:ascii="Times New Roman" w:hAnsi="Times New Roman" w:cs="Times New Roman"/>
-        </w:rPr>
-        <w:t>,</w:t>
-      </w:r>
-      <w:r>
-        <w:rPr>
-          <w:rFonts w:ascii="Times New Roman" w:hAnsi="Times New Roman" w:cs="Times New Roman"/>
-        </w:rPr>
-        <w:t xml:space="preserve"> it is</w:t>
-      </w:r>
-      <w:r>
-        <w:rPr>
-          <w:rFonts w:ascii="Times New Roman" w:hAnsi="Times New Roman" w:cs="Times New Roman"/>
-        </w:rPr>
-        <w:t xml:space="preserve"> essentially</w:t>
-      </w:r>
-      <w:r>
-        <w:rPr>
-          <w:rFonts w:ascii="Times New Roman" w:hAnsi="Times New Roman" w:cs="Times New Roman"/>
-        </w:rPr>
-        <w:t xml:space="preserve"> a queue of jobs</w:t>
-      </w:r>
-      <w:r>
-        <w:rPr>
-          <w:rFonts w:ascii="Times New Roman" w:hAnsi="Times New Roman" w:cs="Times New Roman"/>
-        </w:rPr>
-        <w:t xml:space="preserve"> to send to </w:t>
-      </w:r>
-      <w:proofErr w:type="spellStart"/>
-      <w:r>
-        <w:rPr>
-          <w:rFonts w:ascii="Times New Roman" w:hAnsi="Times New Roman" w:cs="Times New Roman"/>
-        </w:rPr>
-        <w:t>PyLauncher</w:t>
-      </w:r>
-      <w:proofErr w:type="spellEnd"/>
+        <w:t>a file that PyLauncher needs</w:t>
+      </w:r>
+      <w:r>
+        <w:rPr>
+          <w:rFonts w:ascii="Times New Roman" w:hAnsi="Times New Roman" w:cs="Times New Roman"/>
+        </w:rPr>
+        <w:t>, it is essentially a queue of jobs to send to PyLauncher</w:t>
+      </w:r>
       <w:r>
         <w:rPr>
           <w:rFonts w:ascii="Times New Roman" w:hAnsi="Times New Roman" w:cs="Times New Roman"/>
@@ -873,82 +553,14 @@
         <w:rPr>
           <w:rFonts w:ascii="Times New Roman" w:hAnsi="Times New Roman" w:cs="Times New Roman"/>
         </w:rPr>
-        <w:t xml:space="preserve"> All the commands on each line are related to one job. You will notice that the only thing that changes across each job is the second argument of –</w:t>
-      </w:r>
-      <w:proofErr w:type="spellStart"/>
-      <w:r>
-        <w:rPr>
-          <w:rFonts w:ascii="Times New Roman" w:hAnsi="Times New Roman" w:cs="Times New Roman"/>
-        </w:rPr>
-        <w:t>args</w:t>
-      </w:r>
-      <w:proofErr w:type="spellEnd"/>
-      <w:r>
-        <w:rPr>
-          <w:rFonts w:ascii="Times New Roman" w:hAnsi="Times New Roman" w:cs="Times New Roman"/>
-        </w:rPr>
-        <w:t xml:space="preserve">. Example: </w:t>
-      </w:r>
-      <w:r>
-        <w:rPr>
-          <w:rFonts w:ascii="Times New Roman" w:hAnsi="Times New Roman" w:cs="Times New Roman"/>
-        </w:rPr>
-        <w:t>--</w:t>
-      </w:r>
-      <w:proofErr w:type="spellStart"/>
-      <w:r>
-        <w:rPr>
-          <w:rFonts w:ascii="Times New Roman" w:hAnsi="Times New Roman" w:cs="Times New Roman"/>
-        </w:rPr>
-        <w:t>args</w:t>
-      </w:r>
-      <w:proofErr w:type="spellEnd"/>
-      <w:r>
-        <w:rPr>
-          <w:rFonts w:ascii="Times New Roman" w:hAnsi="Times New Roman" w:cs="Times New Roman"/>
-        </w:rPr>
-        <w:t xml:space="preserve"> PYL_</w:t>
-      </w:r>
-      <w:proofErr w:type="gramStart"/>
-      <w:r>
-        <w:rPr>
-          <w:rFonts w:ascii="Times New Roman" w:hAnsi="Times New Roman" w:cs="Times New Roman"/>
-        </w:rPr>
-        <w:t xml:space="preserve">ID </w:t>
-      </w:r>
-      <w:r>
-        <w:rPr>
-          <w:rFonts w:ascii="Times New Roman" w:hAnsi="Times New Roman" w:cs="Times New Roman"/>
-        </w:rPr>
-        <w:t>#</w:t>
-      </w:r>
-      <w:r>
-        <w:rPr>
-          <w:rFonts w:ascii="Times New Roman" w:hAnsi="Times New Roman" w:cs="Times New Roman"/>
-        </w:rPr>
-        <w:t xml:space="preserve"> "/</w:t>
-      </w:r>
-      <w:proofErr w:type="gramEnd"/>
-      <w:r>
-        <w:rPr>
-          <w:rFonts w:ascii="Times New Roman" w:hAnsi="Times New Roman" w:cs="Times New Roman"/>
-        </w:rPr>
-        <w:t>home/r-environment/output"</w:t>
-      </w:r>
-      <w:r>
-        <w:rPr>
-          <w:rFonts w:ascii="Times New Roman" w:hAnsi="Times New Roman" w:cs="Times New Roman"/>
-        </w:rPr>
-        <w:t xml:space="preserve">, where # is the </w:t>
-      </w:r>
-      <w:proofErr w:type="gramStart"/>
+        <w:t xml:space="preserve"> All the commands on each line are related to one job. You will notice that the only thing that changes across each job is the second argument of –args. Example: --args PYL_ID # "/home/r-environment/output", where # is the </w:t>
+      </w:r>
       <w:r>
         <w:rPr>
           <w:rFonts w:ascii="Times New Roman" w:hAnsi="Times New Roman" w:cs="Times New Roman"/>
         </w:rPr>
         <w:t>condition</w:t>
       </w:r>
-      <w:proofErr w:type="gramEnd"/>
       <w:r>
         <w:rPr>
           <w:rFonts w:ascii="Times New Roman" w:hAnsi="Times New Roman" w:cs="Times New Roman"/>
@@ -956,7 +568,6 @@
         <w:t xml:space="preserve"> I want to run. You can modify these commands in </w:t>
       </w:r>
       <w:hyperlink r:id="rId9" w:tooltip="files_pylauncher_test.R" w:history="1">
-        <w:proofErr w:type="spellStart"/>
         <w:r>
           <w:rPr>
             <w:rStyle w:val="Hyperlink"/>
@@ -964,7 +575,6 @@
           </w:rPr>
           <w:t>files_pylauncher_test.R</w:t>
         </w:r>
-        <w:proofErr w:type="spellEnd"/>
       </w:hyperlink>
       <w:r>
         <w:rPr>
@@ -990,21 +600,11 @@
         </w:rPr>
         <w:t>“</w:t>
       </w:r>
-      <w:proofErr w:type="spellStart"/>
-      <w:proofErr w:type="gramStart"/>
-      <w:r>
-        <w:rPr>
-          <w:rFonts w:ascii="Times New Roman" w:hAnsi="Times New Roman" w:cs="Times New Roman"/>
-        </w:rPr>
-        <w:t>apptainer</w:t>
-      </w:r>
-      <w:proofErr w:type="spellEnd"/>
-      <w:proofErr w:type="gramEnd"/>
-      <w:r>
-        <w:rPr>
-          <w:rFonts w:ascii="Times New Roman" w:hAnsi="Times New Roman" w:cs="Times New Roman"/>
-        </w:rPr>
-        <w:t xml:space="preserve"> run</w:t>
+      <w:r>
+        <w:rPr>
+          <w:rFonts w:ascii="Times New Roman" w:hAnsi="Times New Roman" w:cs="Times New Roman"/>
+        </w:rPr>
+        <w:t>apptainer run</w:t>
       </w:r>
       <w:r>
         <w:rPr>
@@ -1016,21 +616,7 @@
         <w:rPr>
           <w:rFonts w:ascii="Times New Roman" w:hAnsi="Times New Roman" w:cs="Times New Roman"/>
         </w:rPr>
-        <w:t xml:space="preserve">: tells </w:t>
-      </w:r>
-      <w:proofErr w:type="spellStart"/>
-      <w:r>
-        <w:rPr>
-          <w:rFonts w:ascii="Times New Roman" w:hAnsi="Times New Roman" w:cs="Times New Roman"/>
-        </w:rPr>
-        <w:t>Apptainer</w:t>
-      </w:r>
-      <w:proofErr w:type="spellEnd"/>
-      <w:r>
-        <w:rPr>
-          <w:rFonts w:ascii="Times New Roman" w:hAnsi="Times New Roman" w:cs="Times New Roman"/>
-        </w:rPr>
-        <w:t xml:space="preserve"> to run a container. </w:t>
+        <w:t xml:space="preserve">: tells Apptainer to run a container. </w:t>
       </w:r>
     </w:p>
     <w:p>
@@ -1048,25 +634,7 @@
         <w:rPr>
           <w:rFonts w:ascii="Times New Roman" w:hAnsi="Times New Roman" w:cs="Times New Roman"/>
         </w:rPr>
-        <w:t>“</w:t>
-      </w:r>
-      <w:r>
-        <w:rPr>
-          <w:rFonts w:ascii="Times New Roman" w:hAnsi="Times New Roman" w:cs="Times New Roman"/>
-        </w:rPr>
-        <w:t>--bind /scratch/08147/bethanyh/pylauncher_out:/home/r-environment/output</w:t>
-      </w:r>
-      <w:r>
-        <w:rPr>
-          <w:rFonts w:ascii="Times New Roman" w:hAnsi="Times New Roman" w:cs="Times New Roman"/>
-        </w:rPr>
-        <w:t xml:space="preserve">”: </w:t>
-      </w:r>
-      <w:r>
-        <w:rPr>
-          <w:rFonts w:ascii="Times New Roman" w:hAnsi="Times New Roman" w:cs="Times New Roman"/>
-        </w:rPr>
-        <w:t xml:space="preserve">The --bind option maps a </w:t>
+        <w:t xml:space="preserve">“--bind /scratch/08147/bethanyh/pylauncher_out:/home/r-environment/output”: The --bind option maps a </w:t>
       </w:r>
       <w:r>
         <w:rPr>
@@ -1079,131 +647,13 @@
         <w:rPr>
           <w:rFonts w:ascii="Times New Roman" w:hAnsi="Times New Roman" w:cs="Times New Roman"/>
         </w:rPr>
-        <w:t xml:space="preserve"> (</w:t>
-      </w:r>
-      <w:r>
-        <w:rPr>
-          <w:rFonts w:ascii="Times New Roman" w:hAnsi="Times New Roman" w:cs="Times New Roman"/>
-        </w:rPr>
-        <w:t>These are also called bind mounts</w:t>
-      </w:r>
-      <w:r>
-        <w:rPr>
-          <w:rFonts w:ascii="Times New Roman" w:hAnsi="Times New Roman" w:cs="Times New Roman"/>
-        </w:rPr>
-        <w:t>)</w:t>
-      </w:r>
-      <w:r>
-        <w:rPr>
-          <w:rFonts w:ascii="Times New Roman" w:hAnsi="Times New Roman" w:cs="Times New Roman"/>
-        </w:rPr>
-        <w:t>.</w:t>
-      </w:r>
-      <w:r>
-        <w:rPr>
-          <w:rFonts w:ascii="Times New Roman" w:hAnsi="Times New Roman" w:cs="Times New Roman"/>
-        </w:rPr>
-        <w:t xml:space="preserve"> “</w:t>
-      </w:r>
-      <w:r>
-        <w:rPr>
-          <w:rFonts w:ascii="Times New Roman" w:hAnsi="Times New Roman" w:cs="Times New Roman"/>
-        </w:rPr>
-        <w:t>/scratch/08147/</w:t>
-      </w:r>
-      <w:proofErr w:type="spellStart"/>
-      <w:r>
-        <w:rPr>
-          <w:rFonts w:ascii="Times New Roman" w:hAnsi="Times New Roman" w:cs="Times New Roman"/>
-        </w:rPr>
-        <w:t>bethanyh</w:t>
-      </w:r>
-      <w:proofErr w:type="spellEnd"/>
-      <w:r>
-        <w:rPr>
-          <w:rFonts w:ascii="Times New Roman" w:hAnsi="Times New Roman" w:cs="Times New Roman"/>
-        </w:rPr>
-        <w:t>/</w:t>
-      </w:r>
-      <w:proofErr w:type="spellStart"/>
-      <w:r>
-        <w:rPr>
-          <w:rFonts w:ascii="Times New Roman" w:hAnsi="Times New Roman" w:cs="Times New Roman"/>
-        </w:rPr>
-        <w:t>pylauncher_out</w:t>
-      </w:r>
-      <w:proofErr w:type="spellEnd"/>
-      <w:r>
-        <w:rPr>
-          <w:rFonts w:ascii="Times New Roman" w:hAnsi="Times New Roman" w:cs="Times New Roman"/>
-        </w:rPr>
-        <w:t xml:space="preserve">” </w:t>
-      </w:r>
-      <w:r>
-        <w:rPr>
-          <w:rFonts w:ascii="Times New Roman" w:hAnsi="Times New Roman" w:cs="Times New Roman"/>
-        </w:rPr>
-        <w:t xml:space="preserve">is </w:t>
-      </w:r>
-      <w:r>
-        <w:rPr>
-          <w:rFonts w:ascii="Times New Roman" w:hAnsi="Times New Roman" w:cs="Times New Roman"/>
-        </w:rPr>
-        <w:t>the</w:t>
-      </w:r>
-      <w:r>
-        <w:rPr>
-          <w:rFonts w:ascii="Times New Roman" w:hAnsi="Times New Roman" w:cs="Times New Roman"/>
-        </w:rPr>
-        <w:t xml:space="preserve"> directory on TACC where </w:t>
-      </w:r>
-      <w:r>
-        <w:rPr>
-          <w:rFonts w:ascii="Times New Roman" w:hAnsi="Times New Roman" w:cs="Times New Roman"/>
-        </w:rPr>
-        <w:t>I</w:t>
-      </w:r>
-      <w:r>
-        <w:rPr>
-          <w:rFonts w:ascii="Times New Roman" w:hAnsi="Times New Roman" w:cs="Times New Roman"/>
-        </w:rPr>
-        <w:t xml:space="preserve"> want to save </w:t>
-      </w:r>
-      <w:r>
-        <w:rPr>
-          <w:rFonts w:ascii="Times New Roman" w:hAnsi="Times New Roman" w:cs="Times New Roman"/>
-        </w:rPr>
-        <w:t>my</w:t>
-      </w:r>
-      <w:r>
-        <w:rPr>
-          <w:rFonts w:ascii="Times New Roman" w:hAnsi="Times New Roman" w:cs="Times New Roman"/>
-        </w:rPr>
-        <w:t xml:space="preserve"> output</w:t>
-      </w:r>
-      <w:r>
-        <w:rPr>
-          <w:rFonts w:ascii="Times New Roman" w:hAnsi="Times New Roman" w:cs="Times New Roman"/>
-        </w:rPr>
-        <w:t xml:space="preserve"> and “</w:t>
-      </w:r>
-      <w:r>
-        <w:rPr>
-          <w:rFonts w:ascii="Times New Roman" w:hAnsi="Times New Roman" w:cs="Times New Roman"/>
-        </w:rPr>
-        <w:t>/home/r-environment/output</w:t>
-      </w:r>
-      <w:r>
-        <w:rPr>
-          <w:rFonts w:ascii="Times New Roman" w:hAnsi="Times New Roman" w:cs="Times New Roman"/>
-        </w:rPr>
-        <w:t xml:space="preserve">” </w:t>
-      </w:r>
-      <w:r>
-        <w:rPr>
-          <w:rFonts w:ascii="Times New Roman" w:hAnsi="Times New Roman" w:cs="Times New Roman"/>
-        </w:rPr>
-        <w:t>is a folder inside the container where the R script will save the results.</w:t>
+        <w:t xml:space="preserve"> (These are also called bind mounts)</w:t>
+      </w:r>
+      <w:r>
+        <w:rPr>
+          <w:rFonts w:ascii="Times New Roman" w:hAnsi="Times New Roman" w:cs="Times New Roman"/>
+        </w:rPr>
+        <w:t>. “/scratch/08147/bethanyh/pylauncher_out” is the directory on TACC where I want to save my output and “/home/r-environment/output” is a folder inside the container where the R script will save the results.</w:t>
       </w:r>
       <w:r>
         <w:rPr>
@@ -1227,135 +677,7 @@
         <w:rPr>
           <w:rFonts w:ascii="Times New Roman" w:hAnsi="Times New Roman" w:cs="Times New Roman"/>
         </w:rPr>
-        <w:t>“</w:t>
-      </w:r>
-      <w:r>
-        <w:rPr>
-          <w:rFonts w:ascii="Times New Roman" w:hAnsi="Times New Roman" w:cs="Times New Roman"/>
-        </w:rPr>
-        <w:t>/scratch/08147/</w:t>
-      </w:r>
-      <w:proofErr w:type="spellStart"/>
-      <w:r>
-        <w:rPr>
-          <w:rFonts w:ascii="Times New Roman" w:hAnsi="Times New Roman" w:cs="Times New Roman"/>
-        </w:rPr>
-        <w:t>bethanyh</w:t>
-      </w:r>
-      <w:proofErr w:type="spellEnd"/>
-      <w:r>
-        <w:rPr>
-          <w:rFonts w:ascii="Times New Roman" w:hAnsi="Times New Roman" w:cs="Times New Roman"/>
-        </w:rPr>
-        <w:t>/powstudcatmod_test_v3.sif</w:t>
-      </w:r>
-      <w:r>
-        <w:rPr>
-          <w:rFonts w:ascii="Times New Roman" w:hAnsi="Times New Roman" w:cs="Times New Roman"/>
-        </w:rPr>
-        <w:t>”</w:t>
-      </w:r>
-      <w:r>
-        <w:rPr>
-          <w:rFonts w:ascii="Times New Roman" w:hAnsi="Times New Roman" w:cs="Times New Roman"/>
-        </w:rPr>
-        <w:t>:</w:t>
-      </w:r>
-      <w:r>
-        <w:rPr>
-          <w:rFonts w:ascii="Times New Roman" w:hAnsi="Times New Roman" w:cs="Times New Roman"/>
-        </w:rPr>
-        <w:t xml:space="preserve"> </w:t>
-      </w:r>
-      <w:r>
-        <w:rPr>
-          <w:rFonts w:ascii="Times New Roman" w:hAnsi="Times New Roman" w:cs="Times New Roman"/>
-        </w:rPr>
-        <w:t>is the path to the container image file (.</w:t>
-      </w:r>
-      <w:proofErr w:type="spellStart"/>
-      <w:r>
-        <w:rPr>
-          <w:rFonts w:ascii="Times New Roman" w:hAnsi="Times New Roman" w:cs="Times New Roman"/>
-        </w:rPr>
-        <w:t>sif</w:t>
-      </w:r>
-      <w:proofErr w:type="spellEnd"/>
-      <w:r>
-        <w:rPr>
-          <w:rFonts w:ascii="Times New Roman" w:hAnsi="Times New Roman" w:cs="Times New Roman"/>
-        </w:rPr>
-        <w:t>)</w:t>
-      </w:r>
-      <w:r>
-        <w:rPr>
-          <w:rFonts w:ascii="Times New Roman" w:hAnsi="Times New Roman" w:cs="Times New Roman"/>
-        </w:rPr>
-        <w:t xml:space="preserve"> on TACC</w:t>
-      </w:r>
-      <w:r>
-        <w:rPr>
-          <w:rFonts w:ascii="Times New Roman" w:hAnsi="Times New Roman" w:cs="Times New Roman"/>
-        </w:rPr>
-        <w:t>.</w:t>
-      </w:r>
-      <w:r>
-        <w:rPr>
-          <w:rFonts w:ascii="Times New Roman" w:hAnsi="Times New Roman" w:cs="Times New Roman"/>
-        </w:rPr>
-        <w:t xml:space="preserve"> </w:t>
-      </w:r>
-      <w:r>
-        <w:rPr>
-          <w:rFonts w:ascii="Times New Roman" w:hAnsi="Times New Roman" w:cs="Times New Roman"/>
-        </w:rPr>
-        <w:t>After the container is pulled from Docker (</w:t>
-      </w:r>
-      <w:r>
-        <w:rPr>
-          <w:rFonts w:ascii="Times New Roman" w:hAnsi="Times New Roman" w:cs="Times New Roman"/>
-        </w:rPr>
-        <w:t>“</w:t>
-      </w:r>
-      <w:proofErr w:type="spellStart"/>
-      <w:r>
-        <w:rPr>
-          <w:rFonts w:ascii="Times New Roman" w:hAnsi="Times New Roman" w:cs="Times New Roman"/>
-        </w:rPr>
-        <w:t>apptainer</w:t>
-      </w:r>
-      <w:proofErr w:type="spellEnd"/>
-      <w:r>
-        <w:rPr>
-          <w:rFonts w:ascii="Times New Roman" w:hAnsi="Times New Roman" w:cs="Times New Roman"/>
-        </w:rPr>
-        <w:t xml:space="preserve"> pull docker://</w:t>
-      </w:r>
-      <w:proofErr w:type="spellStart"/>
-      <w:r>
-        <w:rPr>
-          <w:rFonts w:ascii="Times New Roman" w:hAnsi="Times New Roman" w:cs="Times New Roman"/>
-        </w:rPr>
-        <w:t>bethanyhamilton</w:t>
-      </w:r>
-      <w:proofErr w:type="spellEnd"/>
-      <w:r>
-        <w:rPr>
-          <w:rFonts w:ascii="Times New Roman" w:hAnsi="Times New Roman" w:cs="Times New Roman"/>
-        </w:rPr>
-        <w:t>/powstudcatmod_test:v3</w:t>
-      </w:r>
-      <w:r>
-        <w:rPr>
-          <w:rFonts w:ascii="Times New Roman" w:hAnsi="Times New Roman" w:cs="Times New Roman"/>
-        </w:rPr>
-        <w:t>”</w:t>
-      </w:r>
-      <w:r>
-        <w:rPr>
-          <w:rFonts w:ascii="Times New Roman" w:hAnsi="Times New Roman" w:cs="Times New Roman"/>
-        </w:rPr>
-        <w:t xml:space="preserve"> in </w:t>
+        <w:t xml:space="preserve">“/scratch/08147/bethanyh/powstudcatmod_test_v3.sif”: is the path to the container image file (.sif) on TACC. After the container is pulled from Docker (“apptainer pull docker://bethanyhamilton/powstudcatmod_test:v3” in </w:t>
       </w:r>
       <w:hyperlink r:id="rId10" w:tooltip="jobfile.sh" w:history="1">
         <w:r>
@@ -1370,35 +692,7 @@
         <w:rPr>
           <w:rFonts w:ascii="Times New Roman" w:hAnsi="Times New Roman" w:cs="Times New Roman"/>
         </w:rPr>
-        <w:t>), TACC saves the image as a .</w:t>
-      </w:r>
-      <w:proofErr w:type="spellStart"/>
-      <w:r>
-        <w:rPr>
-          <w:rFonts w:ascii="Times New Roman" w:hAnsi="Times New Roman" w:cs="Times New Roman"/>
-        </w:rPr>
-        <w:t>sif</w:t>
-      </w:r>
-      <w:proofErr w:type="spellEnd"/>
-      <w:r>
-        <w:rPr>
-          <w:rFonts w:ascii="Times New Roman" w:hAnsi="Times New Roman" w:cs="Times New Roman"/>
-        </w:rPr>
-        <w:t xml:space="preserve"> file in whatever directory you are in when you </w:t>
-      </w:r>
-      <w:proofErr w:type="spellStart"/>
-      <w:r>
-        <w:rPr>
-          <w:rFonts w:ascii="Times New Roman" w:hAnsi="Times New Roman" w:cs="Times New Roman"/>
-        </w:rPr>
-        <w:t>sbatch</w:t>
-      </w:r>
-      <w:proofErr w:type="spellEnd"/>
-      <w:r>
-        <w:rPr>
-          <w:rFonts w:ascii="Times New Roman" w:hAnsi="Times New Roman" w:cs="Times New Roman"/>
-        </w:rPr>
-        <w:t xml:space="preserve"> jobfile.sh. </w:t>
+        <w:t xml:space="preserve">), TACC saves the image as a .sif file in whatever directory you are in when you sbatch jobfile.sh. </w:t>
       </w:r>
     </w:p>
     <w:p>
@@ -1416,53 +710,7 @@
         <w:rPr>
           <w:rFonts w:ascii="Times New Roman" w:hAnsi="Times New Roman" w:cs="Times New Roman"/>
         </w:rPr>
-        <w:t>“</w:t>
-      </w:r>
-      <w:r>
-        <w:rPr>
-          <w:rFonts w:ascii="Times New Roman" w:hAnsi="Times New Roman" w:cs="Times New Roman"/>
-        </w:rPr>
-        <w:t>R -e "source('/home/r-environment/</w:t>
-      </w:r>
-      <w:proofErr w:type="spellStart"/>
-      <w:proofErr w:type="gramStart"/>
-      <w:r>
-        <w:rPr>
-          <w:rFonts w:ascii="Times New Roman" w:hAnsi="Times New Roman" w:cs="Times New Roman"/>
-        </w:rPr>
-        <w:t>run_sim</w:t>
-      </w:r>
-      <w:proofErr w:type="gramEnd"/>
-      <w:r>
-        <w:rPr>
-          <w:rFonts w:ascii="Times New Roman" w:hAnsi="Times New Roman" w:cs="Times New Roman"/>
-        </w:rPr>
-        <w:t>_study.R</w:t>
-      </w:r>
-      <w:proofErr w:type="spellEnd"/>
-      <w:r>
-        <w:rPr>
-          <w:rFonts w:ascii="Times New Roman" w:hAnsi="Times New Roman" w:cs="Times New Roman"/>
-        </w:rPr>
-        <w:t>')"</w:t>
-      </w:r>
-      <w:r>
-        <w:rPr>
-          <w:rFonts w:ascii="Times New Roman" w:hAnsi="Times New Roman" w:cs="Times New Roman"/>
-        </w:rPr>
-        <w:t>”</w:t>
-      </w:r>
-      <w:r>
-        <w:rPr>
-          <w:rFonts w:ascii="Times New Roman" w:hAnsi="Times New Roman" w:cs="Times New Roman"/>
-        </w:rPr>
-        <w:t>:</w:t>
-      </w:r>
-      <w:r>
-        <w:rPr>
-          <w:rFonts w:ascii="Times New Roman" w:hAnsi="Times New Roman" w:cs="Times New Roman"/>
-        </w:rPr>
-        <w:t xml:space="preserve"> Launches R inside the container and evaluates the command in quotes. </w:t>
+        <w:t xml:space="preserve">“R -e "source('/home/r-environment/run_sim_study.R')"”: Launches R inside the container and evaluates the command in quotes. </w:t>
       </w:r>
     </w:p>
     <w:p>
@@ -1480,48 +728,9 @@
         <w:rPr>
           <w:rFonts w:ascii="Times New Roman" w:hAnsi="Times New Roman" w:cs="Times New Roman"/>
         </w:rPr>
-        <w:t>“</w:t>
-      </w:r>
-      <w:r>
-        <w:rPr>
-          <w:rFonts w:ascii="Times New Roman" w:hAnsi="Times New Roman" w:cs="Times New Roman"/>
-        </w:rPr>
-        <w:t>--</w:t>
-      </w:r>
-      <w:proofErr w:type="spellStart"/>
-      <w:r>
-        <w:rPr>
-          <w:rFonts w:ascii="Times New Roman" w:hAnsi="Times New Roman" w:cs="Times New Roman"/>
-        </w:rPr>
-        <w:t>args</w:t>
-      </w:r>
-      <w:proofErr w:type="spellEnd"/>
-      <w:r>
-        <w:rPr>
-          <w:rFonts w:ascii="Times New Roman" w:hAnsi="Times New Roman" w:cs="Times New Roman"/>
-        </w:rPr>
-        <w:t xml:space="preserve"> PYL_ID 1 "/home/r-environment/output"</w:t>
-      </w:r>
-      <w:r>
-        <w:rPr>
-          <w:rFonts w:ascii="Times New Roman" w:hAnsi="Times New Roman" w:cs="Times New Roman"/>
-        </w:rPr>
-        <w:t>”</w:t>
-      </w:r>
-      <w:r>
-        <w:rPr>
-          <w:rFonts w:ascii="Times New Roman" w:hAnsi="Times New Roman" w:cs="Times New Roman"/>
-        </w:rPr>
-        <w:t>:</w:t>
-      </w:r>
-      <w:r>
-        <w:rPr>
-          <w:rFonts w:ascii="Times New Roman" w:hAnsi="Times New Roman" w:cs="Times New Roman"/>
-        </w:rPr>
-        <w:t xml:space="preserve"> command-line arguments that get passed to </w:t>
+        <w:t xml:space="preserve">“--args PYL_ID 1 "/home/r-environment/output"”: command-line arguments that get passed to </w:t>
       </w:r>
       <w:hyperlink r:id="rId11" w:tooltip="run_sim_study.R" w:history="1">
-        <w:proofErr w:type="spellStart"/>
         <w:r>
           <w:rPr>
             <w:rStyle w:val="Hyperlink"/>
@@ -1529,33 +738,12 @@
           </w:rPr>
           <w:t>run_sim_study.R</w:t>
         </w:r>
-        <w:proofErr w:type="spellEnd"/>
       </w:hyperlink>
       <w:r>
         <w:rPr>
           <w:rFonts w:ascii="Times New Roman" w:hAnsi="Times New Roman" w:cs="Times New Roman"/>
         </w:rPr>
-        <w:t xml:space="preserve">. </w:t>
-      </w:r>
-      <w:r>
-        <w:rPr>
-          <w:rFonts w:ascii="Times New Roman" w:hAnsi="Times New Roman" w:cs="Times New Roman"/>
-        </w:rPr>
-        <w:t xml:space="preserve">The </w:t>
-      </w:r>
-      <w:proofErr w:type="spellStart"/>
-      <w:r>
-        <w:rPr>
-          <w:rFonts w:ascii="Times New Roman" w:hAnsi="Times New Roman" w:cs="Times New Roman"/>
-        </w:rPr>
-        <w:t>Rscript</w:t>
-      </w:r>
-      <w:proofErr w:type="spellEnd"/>
-      <w:r>
-        <w:rPr>
-          <w:rFonts w:ascii="Times New Roman" w:hAnsi="Times New Roman" w:cs="Times New Roman"/>
-        </w:rPr>
-        <w:t xml:space="preserve"> takes three arguments: 1) PYL_ID 2) which condition to grab 3) the output file path on TACC. Only the second argument will change across jobs</w:t>
+        <w:t>. The Rscript takes three arguments: 1) PYL_ID 2) which condition to grab 3) the output file path on TACC. Only the second argument will change across jobs</w:t>
       </w:r>
       <w:r>
         <w:rPr>
@@ -1567,13 +755,7 @@
         <w:rPr>
           <w:rFonts w:ascii="Times New Roman" w:hAnsi="Times New Roman" w:cs="Times New Roman"/>
         </w:rPr>
-        <w:t xml:space="preserve"> as can be seen</w:t>
-      </w:r>
-      <w:r>
-        <w:rPr>
-          <w:rFonts w:ascii="Times New Roman" w:hAnsi="Times New Roman" w:cs="Times New Roman"/>
-        </w:rPr>
-        <w:t>.</w:t>
+        <w:t xml:space="preserve"> as can be seen.</w:t>
       </w:r>
     </w:p>
     <w:p>
@@ -1593,28 +775,7 @@
             <w:rStyle w:val="Hyperlink"/>
             <w:rFonts w:ascii="Times New Roman" w:hAnsi="Times New Roman" w:cs="Times New Roman"/>
           </w:rPr>
-          <w:t>jobfil</w:t>
-        </w:r>
-        <w:r>
-          <w:rPr>
-            <w:rStyle w:val="Hyperlink"/>
-            <w:rFonts w:ascii="Times New Roman" w:hAnsi="Times New Roman" w:cs="Times New Roman"/>
-          </w:rPr>
-          <w:t>e</w:t>
-        </w:r>
-        <w:r>
-          <w:rPr>
-            <w:rStyle w:val="Hyperlink"/>
-            <w:rFonts w:ascii="Times New Roman" w:hAnsi="Times New Roman" w:cs="Times New Roman"/>
-          </w:rPr>
-          <w:t>.</w:t>
-        </w:r>
-        <w:r>
-          <w:rPr>
-            <w:rStyle w:val="Hyperlink"/>
-            <w:rFonts w:ascii="Times New Roman" w:hAnsi="Times New Roman" w:cs="Times New Roman"/>
-          </w:rPr>
-          <w:t>sh</w:t>
+          <w:t>jobfile.sh</w:t>
         </w:r>
       </w:hyperlink>
     </w:p>
@@ -1639,33 +800,19 @@
         <w:rPr>
           <w:rFonts w:ascii="Times New Roman" w:hAnsi="Times New Roman" w:cs="Times New Roman"/>
         </w:rPr>
+        <w:t xml:space="preserve"> slurm</w:t>
+      </w:r>
+      <w:r>
+        <w:rPr>
+          <w:rFonts w:ascii="Times New Roman" w:hAnsi="Times New Roman" w:cs="Times New Roman"/>
+        </w:rPr>
         <w:t xml:space="preserve"> </w:t>
       </w:r>
-      <w:proofErr w:type="spellStart"/>
-      <w:r>
-        <w:rPr>
-          <w:rFonts w:ascii="Times New Roman" w:hAnsi="Times New Roman" w:cs="Times New Roman"/>
-        </w:rPr>
-        <w:t>slurm</w:t>
-      </w:r>
-      <w:proofErr w:type="spellEnd"/>
-      <w:r>
-        <w:rPr>
-          <w:rFonts w:ascii="Times New Roman" w:hAnsi="Times New Roman" w:cs="Times New Roman"/>
-        </w:rPr>
-        <w:t xml:space="preserve"> </w:t>
-      </w:r>
-      <w:r>
-        <w:rPr>
-          <w:rFonts w:ascii="Times New Roman" w:hAnsi="Times New Roman" w:cs="Times New Roman"/>
-        </w:rPr>
-        <w:t>batch script</w:t>
-      </w:r>
-      <w:r>
-        <w:rPr>
-          <w:rFonts w:ascii="Times New Roman" w:hAnsi="Times New Roman" w:cs="Times New Roman"/>
-        </w:rPr>
-        <w:t xml:space="preserve"> </w:t>
+      <w:r>
+        <w:rPr>
+          <w:rFonts w:ascii="Times New Roman" w:hAnsi="Times New Roman" w:cs="Times New Roman"/>
+        </w:rPr>
+        <w:t xml:space="preserve">batch script </w:t>
       </w:r>
       <w:r>
         <w:rPr>
@@ -1695,21 +842,7 @@
         <w:rPr>
           <w:rFonts w:ascii="Times New Roman" w:hAnsi="Times New Roman" w:cs="Times New Roman"/>
         </w:rPr>
-        <w:t>#SBATCH --</w:t>
-      </w:r>
-      <w:proofErr w:type="spellStart"/>
-      <w:r>
-        <w:rPr>
-          <w:rFonts w:ascii="Times New Roman" w:hAnsi="Times New Roman" w:cs="Times New Roman"/>
-        </w:rPr>
-        <w:t>ntasks</w:t>
-      </w:r>
-      <w:proofErr w:type="spellEnd"/>
-      <w:r>
-        <w:rPr>
-          <w:rFonts w:ascii="Times New Roman" w:hAnsi="Times New Roman" w:cs="Times New Roman"/>
-        </w:rPr>
-        <w:t xml:space="preserve">-per-node 48      </w:t>
+        <w:t xml:space="preserve">#SBATCH --ntasks-per-node 48      </w:t>
       </w:r>
     </w:p>
     <w:p>
@@ -1727,21 +860,7 @@
         <w:rPr>
           <w:rFonts w:ascii="Times New Roman" w:hAnsi="Times New Roman" w:cs="Times New Roman"/>
         </w:rPr>
-        <w:t xml:space="preserve">This tells </w:t>
-      </w:r>
-      <w:proofErr w:type="spellStart"/>
-      <w:r>
-        <w:rPr>
-          <w:rFonts w:ascii="Times New Roman" w:hAnsi="Times New Roman" w:cs="Times New Roman"/>
-        </w:rPr>
-        <w:t>PyLauncher</w:t>
-      </w:r>
-      <w:proofErr w:type="spellEnd"/>
-      <w:r>
-        <w:rPr>
-          <w:rFonts w:ascii="Times New Roman" w:hAnsi="Times New Roman" w:cs="Times New Roman"/>
-        </w:rPr>
-        <w:t xml:space="preserve"> how many cores are in each node. </w:t>
+        <w:t xml:space="preserve">This tells PyLauncher how many cores are in each node. </w:t>
       </w:r>
     </w:p>
     <w:p>
@@ -1789,123 +908,37 @@
         <w:rPr>
           <w:rFonts w:ascii="Times New Roman" w:hAnsi="Times New Roman" w:cs="Times New Roman"/>
         </w:rPr>
+        <w:t xml:space="preserve">“apptainer pull docker://bethanyhamilton/powstudcatmod_test:v3” this command pulls my image off of Docker Hub. </w:t>
+      </w:r>
+      <w:r>
+        <w:rPr>
+          <w:rFonts w:ascii="Times New Roman" w:hAnsi="Times New Roman" w:cs="Times New Roman"/>
+        </w:rPr>
+        <w:t xml:space="preserve">Apptainer on </w:t>
+      </w:r>
+      <w:r>
+        <w:rPr>
+          <w:rFonts w:ascii="Times New Roman" w:hAnsi="Times New Roman" w:cs="Times New Roman"/>
+        </w:rPr>
+        <w:t xml:space="preserve">TACC saves the image as an .sif file in whatever directory you are in when you run </w:t>
+      </w:r>
+      <w:r>
+        <w:rPr>
+          <w:rFonts w:ascii="Times New Roman" w:hAnsi="Times New Roman" w:cs="Times New Roman"/>
+        </w:rPr>
         <w:t>“</w:t>
       </w:r>
-      <w:proofErr w:type="spellStart"/>
-      <w:proofErr w:type="gramStart"/>
-      <w:r>
-        <w:rPr>
-          <w:rFonts w:ascii="Times New Roman" w:hAnsi="Times New Roman" w:cs="Times New Roman"/>
-        </w:rPr>
-        <w:t>apptainer</w:t>
-      </w:r>
-      <w:proofErr w:type="spellEnd"/>
-      <w:proofErr w:type="gramEnd"/>
-      <w:r>
-        <w:rPr>
-          <w:rFonts w:ascii="Times New Roman" w:hAnsi="Times New Roman" w:cs="Times New Roman"/>
-        </w:rPr>
-        <w:t xml:space="preserve"> pull docker://</w:t>
-      </w:r>
-      <w:proofErr w:type="spellStart"/>
-      <w:r>
-        <w:rPr>
-          <w:rFonts w:ascii="Times New Roman" w:hAnsi="Times New Roman" w:cs="Times New Roman"/>
-        </w:rPr>
-        <w:t>bethanyhamilton</w:t>
-      </w:r>
-      <w:proofErr w:type="spellEnd"/>
-      <w:r>
-        <w:rPr>
-          <w:rFonts w:ascii="Times New Roman" w:hAnsi="Times New Roman" w:cs="Times New Roman"/>
-        </w:rPr>
-        <w:t>/powstudcatmod_test:v3</w:t>
-      </w:r>
-      <w:r>
-        <w:rPr>
-          <w:rFonts w:ascii="Times New Roman" w:hAnsi="Times New Roman" w:cs="Times New Roman"/>
-        </w:rPr>
-        <w:t xml:space="preserve">” this command pulls my image off of Docker Hub. </w:t>
-      </w:r>
-      <w:proofErr w:type="spellStart"/>
-      <w:r>
-        <w:rPr>
-          <w:rFonts w:ascii="Times New Roman" w:hAnsi="Times New Roman" w:cs="Times New Roman"/>
-        </w:rPr>
-        <w:t>Apptainer</w:t>
-      </w:r>
-      <w:proofErr w:type="spellEnd"/>
-      <w:r>
-        <w:rPr>
-          <w:rFonts w:ascii="Times New Roman" w:hAnsi="Times New Roman" w:cs="Times New Roman"/>
-        </w:rPr>
-        <w:t xml:space="preserve"> on </w:t>
-      </w:r>
-      <w:r>
-        <w:rPr>
-          <w:rFonts w:ascii="Times New Roman" w:hAnsi="Times New Roman" w:cs="Times New Roman"/>
-        </w:rPr>
-        <w:t>TACC saves the image as an .</w:t>
-      </w:r>
-      <w:proofErr w:type="spellStart"/>
-      <w:r>
-        <w:rPr>
-          <w:rFonts w:ascii="Times New Roman" w:hAnsi="Times New Roman" w:cs="Times New Roman"/>
-        </w:rPr>
-        <w:t>sif</w:t>
-      </w:r>
-      <w:proofErr w:type="spellEnd"/>
-      <w:r>
-        <w:rPr>
-          <w:rFonts w:ascii="Times New Roman" w:hAnsi="Times New Roman" w:cs="Times New Roman"/>
-        </w:rPr>
-        <w:t xml:space="preserve"> file in whatever directory you are in when you</w:t>
-      </w:r>
-      <w:r>
-        <w:rPr>
-          <w:rFonts w:ascii="Times New Roman" w:hAnsi="Times New Roman" w:cs="Times New Roman"/>
-        </w:rPr>
-        <w:t xml:space="preserve"> run</w:t>
-      </w:r>
-      <w:r>
-        <w:rPr>
-          <w:rFonts w:ascii="Times New Roman" w:hAnsi="Times New Roman" w:cs="Times New Roman"/>
-        </w:rPr>
-        <w:t xml:space="preserve"> </w:t>
-      </w:r>
-      <w:r>
-        <w:rPr>
-          <w:rFonts w:ascii="Times New Roman" w:hAnsi="Times New Roman" w:cs="Times New Roman"/>
-        </w:rPr>
-        <w:t>“</w:t>
-      </w:r>
-      <w:proofErr w:type="spellStart"/>
-      <w:r>
-        <w:rPr>
-          <w:rFonts w:ascii="Times New Roman" w:hAnsi="Times New Roman" w:cs="Times New Roman"/>
-        </w:rPr>
-        <w:t>sbatch</w:t>
-      </w:r>
-      <w:proofErr w:type="spellEnd"/>
-      <w:r>
-        <w:rPr>
-          <w:rFonts w:ascii="Times New Roman" w:hAnsi="Times New Roman" w:cs="Times New Roman"/>
-        </w:rPr>
-        <w:t xml:space="preserve"> </w:t>
-      </w:r>
-      <w:proofErr w:type="spellStart"/>
-      <w:r>
-        <w:rPr>
-          <w:rFonts w:ascii="Times New Roman" w:hAnsi="Times New Roman" w:cs="Times New Roman"/>
-        </w:rPr>
-        <w:t>path_to_jobfile</w:t>
-      </w:r>
-      <w:proofErr w:type="spellEnd"/>
-      <w:r>
-        <w:rPr>
-          <w:rFonts w:ascii="Times New Roman" w:hAnsi="Times New Roman" w:cs="Times New Roman"/>
-        </w:rPr>
-        <w:t>/</w:t>
+      <w:r>
+        <w:rPr>
+          <w:rFonts w:ascii="Times New Roman" w:hAnsi="Times New Roman" w:cs="Times New Roman"/>
+        </w:rPr>
+        <w:t xml:space="preserve">sbatch </w:t>
+      </w:r>
+      <w:r>
+        <w:rPr>
+          <w:rFonts w:ascii="Times New Roman" w:hAnsi="Times New Roman" w:cs="Times New Roman"/>
+        </w:rPr>
+        <w:t>path_to_jobfile/</w:t>
       </w:r>
       <w:r>
         <w:rPr>
@@ -1942,47 +975,7 @@
           <w:rFonts w:ascii="Times New Roman" w:hAnsi="Times New Roman" w:cs="Times New Roman"/>
         </w:rPr>
         <w:lastRenderedPageBreak/>
-        <w:t>“</w:t>
-      </w:r>
-      <w:r>
-        <w:rPr>
-          <w:rFonts w:ascii="Times New Roman" w:hAnsi="Times New Roman" w:cs="Times New Roman"/>
-        </w:rPr>
-        <w:t>python3 /work2/08147/</w:t>
-      </w:r>
-      <w:proofErr w:type="spellStart"/>
-      <w:r>
-        <w:rPr>
-          <w:rFonts w:ascii="Times New Roman" w:hAnsi="Times New Roman" w:cs="Times New Roman"/>
-        </w:rPr>
-        <w:t>bethanyh</w:t>
-      </w:r>
-      <w:proofErr w:type="spellEnd"/>
-      <w:r>
-        <w:rPr>
-          <w:rFonts w:ascii="Times New Roman" w:hAnsi="Times New Roman" w:cs="Times New Roman"/>
-        </w:rPr>
-        <w:t>/stampede3/test123/pmcmlauncher.py</w:t>
-      </w:r>
-      <w:r>
-        <w:rPr>
-          <w:rFonts w:ascii="Times New Roman" w:hAnsi="Times New Roman" w:cs="Times New Roman"/>
-        </w:rPr>
-        <w:t xml:space="preserve">”: runs the </w:t>
-      </w:r>
-      <w:proofErr w:type="spellStart"/>
-      <w:r>
-        <w:rPr>
-          <w:rFonts w:ascii="Times New Roman" w:hAnsi="Times New Roman" w:cs="Times New Roman"/>
-        </w:rPr>
-        <w:t>PyLauncher</w:t>
-      </w:r>
-      <w:proofErr w:type="spellEnd"/>
-      <w:r>
-        <w:rPr>
-          <w:rFonts w:ascii="Times New Roman" w:hAnsi="Times New Roman" w:cs="Times New Roman"/>
-        </w:rPr>
-        <w:t xml:space="preserve"> script. </w:t>
+        <w:t xml:space="preserve">“python3 /work2/08147/bethanyh/stampede3/test123/pmcmlauncher.py”: runs the PyLauncher script. </w:t>
       </w:r>
     </w:p>
     <w:p>
@@ -2027,39 +1020,13 @@
         <w:rPr>
           <w:rFonts w:ascii="Times New Roman" w:hAnsi="Times New Roman" w:cs="Times New Roman"/>
         </w:rPr>
-        <w:t xml:space="preserve"> </w:t>
-      </w:r>
-      <w:r>
-        <w:rPr>
-          <w:rFonts w:ascii="Times New Roman" w:hAnsi="Times New Roman" w:cs="Times New Roman"/>
-        </w:rPr>
-        <w:t>import</w:t>
-      </w:r>
-      <w:r>
-        <w:rPr>
-          <w:rFonts w:ascii="Times New Roman" w:hAnsi="Times New Roman" w:cs="Times New Roman"/>
-        </w:rPr>
-        <w:t>s</w:t>
-      </w:r>
-      <w:r>
-        <w:rPr>
-          <w:rFonts w:ascii="Times New Roman" w:hAnsi="Times New Roman" w:cs="Times New Roman"/>
-        </w:rPr>
-        <w:t xml:space="preserve"> </w:t>
-      </w:r>
-      <w:proofErr w:type="spellStart"/>
-      <w:r>
-        <w:rPr>
-          <w:rFonts w:ascii="Times New Roman" w:hAnsi="Times New Roman" w:cs="Times New Roman"/>
-        </w:rPr>
-        <w:t>PyLauncher</w:t>
-      </w:r>
-      <w:proofErr w:type="spellEnd"/>
-      <w:r>
-        <w:rPr>
-          <w:rFonts w:ascii="Times New Roman" w:hAnsi="Times New Roman" w:cs="Times New Roman"/>
-        </w:rPr>
-        <w:t xml:space="preserve"> </w:t>
+        <w:t xml:space="preserve"> imports</w:t>
+      </w:r>
+      <w:r>
+        <w:rPr>
+          <w:rFonts w:ascii="Times New Roman" w:hAnsi="Times New Roman" w:cs="Times New Roman"/>
+        </w:rPr>
+        <w:t xml:space="preserve"> PyLauncher </w:t>
       </w:r>
       <w:r>
         <w:rPr>
@@ -2083,21 +1050,7 @@
         <w:rPr>
           <w:rFonts w:ascii="Times New Roman" w:hAnsi="Times New Roman" w:cs="Times New Roman"/>
         </w:rPr>
-        <w:t xml:space="preserve">called </w:t>
-      </w:r>
-      <w:proofErr w:type="spellStart"/>
-      <w:r>
-        <w:rPr>
-          <w:rFonts w:ascii="Times New Roman" w:hAnsi="Times New Roman" w:cs="Times New Roman"/>
-        </w:rPr>
-        <w:t>ClassicLauncher</w:t>
-      </w:r>
-      <w:proofErr w:type="spellEnd"/>
-      <w:r>
-        <w:rPr>
-          <w:rFonts w:ascii="Times New Roman" w:hAnsi="Times New Roman" w:cs="Times New Roman"/>
-        </w:rPr>
-        <w:t xml:space="preserve">(). The first path is the location </w:t>
+        <w:t xml:space="preserve">called ClassicLauncher(). The first path is the location </w:t>
       </w:r>
       <w:r>
         <w:rPr>
@@ -2112,7 +1065,6 @@
         <w:t xml:space="preserve"> the </w:t>
       </w:r>
       <w:hyperlink r:id="rId14" w:tooltip="command_lines_test" w:history="1">
-        <w:proofErr w:type="spellStart"/>
         <w:r>
           <w:rPr>
             <w:rStyle w:val="Hyperlink"/>
@@ -2120,7 +1072,6 @@
           </w:rPr>
           <w:t>command_lines_test</w:t>
         </w:r>
-        <w:proofErr w:type="spellEnd"/>
       </w:hyperlink>
       <w:r>
         <w:rPr>
@@ -2138,67 +1089,13 @@
         <w:rPr>
           <w:rFonts w:ascii="Times New Roman" w:hAnsi="Times New Roman" w:cs="Times New Roman"/>
         </w:rPr>
-        <w:t>on TACC. The “</w:t>
-      </w:r>
-      <w:proofErr w:type="spellStart"/>
-      <w:r>
-        <w:rPr>
-          <w:rFonts w:ascii="Times New Roman" w:hAnsi="Times New Roman" w:cs="Times New Roman"/>
-        </w:rPr>
-        <w:t>workdir</w:t>
-      </w:r>
-      <w:proofErr w:type="spellEnd"/>
-      <w:r>
-        <w:rPr>
-          <w:rFonts w:ascii="Times New Roman" w:hAnsi="Times New Roman" w:cs="Times New Roman"/>
-        </w:rPr>
-        <w:t xml:space="preserve">” argument is where your output files will go on TACC. </w:t>
-      </w:r>
-      <w:r>
-        <w:rPr>
-          <w:rFonts w:ascii="Times New Roman" w:hAnsi="Times New Roman" w:cs="Times New Roman"/>
-        </w:rPr>
-        <w:t xml:space="preserve">I believe the </w:t>
-      </w:r>
-      <w:r>
-        <w:rPr>
-          <w:rFonts w:ascii="Times New Roman" w:hAnsi="Times New Roman" w:cs="Times New Roman"/>
-        </w:rPr>
-        <w:t>debug</w:t>
-      </w:r>
-      <w:r>
-        <w:rPr>
-          <w:rFonts w:ascii="Times New Roman" w:hAnsi="Times New Roman" w:cs="Times New Roman"/>
-        </w:rPr>
-        <w:t xml:space="preserve"> argument is not </w:t>
-      </w:r>
-      <w:proofErr w:type="gramStart"/>
-      <w:r>
-        <w:rPr>
-          <w:rFonts w:ascii="Times New Roman" w:hAnsi="Times New Roman" w:cs="Times New Roman"/>
-        </w:rPr>
-        <w:t>necessary, but</w:t>
-      </w:r>
-      <w:proofErr w:type="gramEnd"/>
-      <w:r>
-        <w:rPr>
-          <w:rFonts w:ascii="Times New Roman" w:hAnsi="Times New Roman" w:cs="Times New Roman"/>
-        </w:rPr>
-        <w:t xml:space="preserve"> helps with troubleshooting errors later in the output files of </w:t>
-      </w:r>
-      <w:proofErr w:type="spellStart"/>
-      <w:r>
-        <w:rPr>
-          <w:rFonts w:ascii="Times New Roman" w:hAnsi="Times New Roman" w:cs="Times New Roman"/>
-        </w:rPr>
-        <w:t>PyLauncher</w:t>
-      </w:r>
-      <w:proofErr w:type="spellEnd"/>
-      <w:r>
-        <w:rPr>
-          <w:rFonts w:ascii="Times New Roman" w:hAnsi="Times New Roman" w:cs="Times New Roman"/>
-        </w:rPr>
-        <w:t>.</w:t>
+        <w:t xml:space="preserve">on TACC. The “workdir” argument is where your output files will go on TACC. </w:t>
+      </w:r>
+      <w:r>
+        <w:rPr>
+          <w:rFonts w:ascii="Times New Roman" w:hAnsi="Times New Roman" w:cs="Times New Roman"/>
+        </w:rPr>
+        <w:t>I believe the debug argument is not necessary, but helps with troubleshooting errors later in the output files of PyLauncher.</w:t>
       </w:r>
     </w:p>
     <w:p>
@@ -2218,44 +1115,15 @@
         </w:rPr>
         <w:t>The “</w:t>
       </w:r>
-      <w:proofErr w:type="spellStart"/>
-      <w:r>
-        <w:rPr>
-          <w:rFonts w:ascii="Times New Roman" w:hAnsi="Times New Roman" w:cs="Times New Roman"/>
-        </w:rPr>
-        <w:fldChar w:fldCharType="begin"/>
-      </w:r>
-      <w:r>
-        <w:rPr>
-          <w:rFonts w:ascii="Times New Roman" w:hAnsi="Times New Roman" w:cs="Times New Roman"/>
-        </w:rPr>
-        <w:instrText>HYPERLINK "https://github.com/bethanyhamilton/PowerMeta_StudyCatMod/tree/main/TACC_files/test/powstudcatmod_test" \o "powstudcatmod_test"</w:instrText>
-      </w:r>
-      <w:r>
-        <w:rPr>
-          <w:rFonts w:ascii="Times New Roman" w:hAnsi="Times New Roman" w:cs="Times New Roman"/>
-        </w:rPr>
-      </w:r>
-      <w:r>
-        <w:rPr>
-          <w:rFonts w:ascii="Times New Roman" w:hAnsi="Times New Roman" w:cs="Times New Roman"/>
-        </w:rPr>
-        <w:fldChar w:fldCharType="separate"/>
-      </w:r>
-      <w:r>
-        <w:rPr>
-          <w:rStyle w:val="Hyperlink"/>
-          <w:rFonts w:ascii="Times New Roman" w:hAnsi="Times New Roman" w:cs="Times New Roman"/>
-        </w:rPr>
-        <w:t>powstudcatmod_test</w:t>
-      </w:r>
-      <w:proofErr w:type="spellEnd"/>
-      <w:r>
-        <w:rPr>
-          <w:rFonts w:ascii="Times New Roman" w:hAnsi="Times New Roman" w:cs="Times New Roman"/>
-        </w:rPr>
-        <w:fldChar w:fldCharType="end"/>
-      </w:r>
+      <w:hyperlink r:id="rId15" w:tooltip="powstudcatmod_test" w:history="1">
+        <w:r>
+          <w:rPr>
+            <w:rStyle w:val="Hyperlink"/>
+            <w:rFonts w:ascii="Times New Roman" w:hAnsi="Times New Roman" w:cs="Times New Roman"/>
+          </w:rPr>
+          <w:t>powstudcatmod_test</w:t>
+        </w:r>
+      </w:hyperlink>
       <w:r>
         <w:rPr>
           <w:rFonts w:ascii="Times New Roman" w:hAnsi="Times New Roman" w:cs="Times New Roman"/>
@@ -2274,8 +1142,7 @@
           <w:rFonts w:ascii="Times New Roman" w:hAnsi="Times New Roman" w:cs="Times New Roman"/>
         </w:rPr>
       </w:pPr>
-      <w:hyperlink r:id="rId15" w:tooltip="Dockerfile" w:history="1">
-        <w:proofErr w:type="spellStart"/>
+      <w:hyperlink r:id="rId16" w:tooltip="Dockerfile" w:history="1">
         <w:r>
           <w:rPr>
             <w:rStyle w:val="Hyperlink"/>
@@ -2283,7 +1150,6 @@
           </w:rPr>
           <w:t>Dockerfile</w:t>
         </w:r>
-        <w:proofErr w:type="spellEnd"/>
       </w:hyperlink>
     </w:p>
     <w:p>
@@ -2321,94 +1187,48 @@
         </w:rPr>
         <w:t xml:space="preserve"> </w:t>
       </w:r>
-      <w:hyperlink r:id="rId16" w:tooltip="run_sim_study.R" w:history="1">
-        <w:proofErr w:type="spellStart"/>
+      <w:hyperlink r:id="rId17" w:tooltip="run_sim_study.R" w:history="1">
         <w:r>
           <w:rPr>
             <w:rStyle w:val="Hyperlink"/>
             <w:rFonts w:ascii="Times New Roman" w:hAnsi="Times New Roman" w:cs="Times New Roman"/>
           </w:rPr>
-          <w:t>ru</w:t>
+          <w:t>run_sim_study.R</w:t>
         </w:r>
+      </w:hyperlink>
+    </w:p>
+    <w:p>
+      <w:pPr>
+        <w:pStyle w:val="ListParagraph"/>
+        <w:numPr>
+          <w:ilvl w:val="4"/>
+          <w:numId w:val="7"/>
+        </w:numPr>
+        <w:rPr>
+          <w:rFonts w:ascii="Times New Roman" w:hAnsi="Times New Roman" w:cs="Times New Roman"/>
+        </w:rPr>
+      </w:pPr>
+      <w:r>
+        <w:rPr>
+          <w:rFonts w:ascii="Times New Roman" w:hAnsi="Times New Roman" w:cs="Times New Roman"/>
+        </w:rPr>
+        <w:t xml:space="preserve">My Rscript that runs the simulation. </w:t>
+      </w:r>
+      <w:r>
+        <w:rPr>
+          <w:rFonts w:ascii="Times New Roman" w:hAnsi="Times New Roman" w:cs="Times New Roman"/>
+        </w:rPr>
+        <w:t xml:space="preserve">This file reads in the arguments from </w:t>
+      </w:r>
+      <w:hyperlink r:id="rId18" w:tooltip="command_lines_test" w:history="1">
         <w:r>
           <w:rPr>
             <w:rStyle w:val="Hyperlink"/>
             <w:rFonts w:ascii="Times New Roman" w:hAnsi="Times New Roman" w:cs="Times New Roman"/>
           </w:rPr>
-          <w:t>n</w:t>
+          <w:t>command_lines_test</w:t>
         </w:r>
-        <w:r>
-          <w:rPr>
-            <w:rStyle w:val="Hyperlink"/>
-            <w:rFonts w:ascii="Times New Roman" w:hAnsi="Times New Roman" w:cs="Times New Roman"/>
-          </w:rPr>
-          <w:t>_sim_study.R</w:t>
-        </w:r>
-        <w:proofErr w:type="spellEnd"/>
       </w:hyperlink>
-    </w:p>
-    <w:p>
-      <w:pPr>
-        <w:pStyle w:val="ListParagraph"/>
-        <w:numPr>
-          <w:ilvl w:val="4"/>
-          <w:numId w:val="7"/>
-        </w:numPr>
-        <w:rPr>
-          <w:rFonts w:ascii="Times New Roman" w:hAnsi="Times New Roman" w:cs="Times New Roman"/>
-        </w:rPr>
-      </w:pPr>
-      <w:r>
-        <w:rPr>
-          <w:rFonts w:ascii="Times New Roman" w:hAnsi="Times New Roman" w:cs="Times New Roman"/>
-        </w:rPr>
-        <w:t xml:space="preserve">My </w:t>
-      </w:r>
-      <w:proofErr w:type="spellStart"/>
-      <w:r>
-        <w:rPr>
-          <w:rFonts w:ascii="Times New Roman" w:hAnsi="Times New Roman" w:cs="Times New Roman"/>
-        </w:rPr>
-        <w:t>Rscript</w:t>
-      </w:r>
-      <w:proofErr w:type="spellEnd"/>
-      <w:r>
-        <w:rPr>
-          <w:rFonts w:ascii="Times New Roman" w:hAnsi="Times New Roman" w:cs="Times New Roman"/>
-        </w:rPr>
-        <w:t xml:space="preserve"> that runs the simulation. </w:t>
-      </w:r>
-      <w:r>
-        <w:rPr>
-          <w:rFonts w:ascii="Times New Roman" w:hAnsi="Times New Roman" w:cs="Times New Roman"/>
-        </w:rPr>
-        <w:t xml:space="preserve">This file reads in the arguments from </w:t>
-      </w:r>
-      <w:hyperlink r:id="rId17" w:tooltip="command_lines_test" w:history="1">
-        <w:proofErr w:type="spellStart"/>
-        <w:r>
-          <w:rPr>
-            <w:rStyle w:val="Hyperlink"/>
-            <w:rFonts w:ascii="Times New Roman" w:hAnsi="Times New Roman" w:cs="Times New Roman"/>
-          </w:rPr>
-          <w:t>command_line</w:t>
-        </w:r>
-        <w:r>
-          <w:rPr>
-            <w:rStyle w:val="Hyperlink"/>
-            <w:rFonts w:ascii="Times New Roman" w:hAnsi="Times New Roman" w:cs="Times New Roman"/>
-          </w:rPr>
-          <w:t>s</w:t>
-        </w:r>
-        <w:r>
-          <w:rPr>
-            <w:rStyle w:val="Hyperlink"/>
-            <w:rFonts w:ascii="Times New Roman" w:hAnsi="Times New Roman" w:cs="Times New Roman"/>
-          </w:rPr>
-          <w:t>_test</w:t>
-        </w:r>
-        <w:proofErr w:type="spellEnd"/>
-      </w:hyperlink>
       <w:r>
         <w:rPr>
           <w:rFonts w:ascii="Times New Roman" w:hAnsi="Times New Roman" w:cs="Times New Roman"/>
@@ -2449,19 +1269,7 @@
         <w:rPr>
           <w:rFonts w:ascii="Times New Roman" w:hAnsi="Times New Roman" w:cs="Times New Roman"/>
         </w:rPr>
-        <w:t xml:space="preserve"> “</w:t>
-      </w:r>
-      <w:r>
-        <w:rPr>
-          <w:rFonts w:ascii="Times New Roman" w:hAnsi="Times New Roman" w:cs="Times New Roman"/>
-        </w:rPr>
-        <w:t>/home/r-environment/</w:t>
-      </w:r>
-      <w:r>
-        <w:rPr>
-          <w:rFonts w:ascii="Times New Roman" w:hAnsi="Times New Roman" w:cs="Times New Roman"/>
-        </w:rPr>
-        <w:t>”</w:t>
+        <w:t xml:space="preserve"> “/home/r-environment/”</w:t>
       </w:r>
       <w:r>
         <w:rPr>
@@ -2515,21 +1323,7 @@
         <w:rPr>
           <w:rFonts w:ascii="Times New Roman" w:hAnsi="Times New Roman" w:cs="Times New Roman"/>
         </w:rPr>
-        <w:t xml:space="preserve"> this </w:t>
-      </w:r>
-      <w:proofErr w:type="spellStart"/>
-      <w:r>
-        <w:rPr>
-          <w:rFonts w:ascii="Times New Roman" w:hAnsi="Times New Roman" w:cs="Times New Roman"/>
-        </w:rPr>
-        <w:t>Rscript</w:t>
-      </w:r>
-      <w:proofErr w:type="spellEnd"/>
-      <w:r>
-        <w:rPr>
-          <w:rFonts w:ascii="Times New Roman" w:hAnsi="Times New Roman" w:cs="Times New Roman"/>
-        </w:rPr>
-        <w:t xml:space="preserve"> will run just one condition </w:t>
+        <w:t xml:space="preserve"> this Rscript will run just one condition </w:t>
       </w:r>
       <w:r>
         <w:rPr>
@@ -2555,7 +1349,7 @@
           <w:rFonts w:ascii="Times New Roman" w:hAnsi="Times New Roman" w:cs="Times New Roman"/>
         </w:rPr>
       </w:pPr>
-      <w:hyperlink r:id="rId18" w:tooltip="pyl_id_values_test.csv" w:history="1">
+      <w:hyperlink r:id="rId19" w:tooltip="pyl_id_values_test.csv" w:history="1">
         <w:r>
           <w:rPr>
             <w:rStyle w:val="Hyperlink"/>
@@ -2582,8 +1376,7 @@
         </w:rPr>
         <w:t xml:space="preserve">A file that results from </w:t>
       </w:r>
-      <w:hyperlink r:id="rId19" w:tooltip="files_pylauncher_test.R" w:history="1">
-        <w:proofErr w:type="spellStart"/>
+      <w:hyperlink r:id="rId20" w:tooltip="files_pylauncher_test.R" w:history="1">
         <w:r>
           <w:rPr>
             <w:rStyle w:val="Hyperlink"/>
@@ -2591,7 +1384,6 @@
           </w:rPr>
           <w:t>files_pylauncher_test.R</w:t>
         </w:r>
-        <w:proofErr w:type="spellEnd"/>
       </w:hyperlink>
       <w:r>
         <w:rPr>
@@ -2599,8 +1391,7 @@
         </w:rPr>
         <w:t xml:space="preserve"> script. It contains different combinations of the simulation parameters I want to run. Each row is a condition of my simulation. The last column, PYL_ID, is an identifier that </w:t>
       </w:r>
-      <w:hyperlink r:id="rId20" w:tooltip="run_sim_study.R" w:history="1">
-        <w:proofErr w:type="spellStart"/>
+      <w:hyperlink r:id="rId21" w:tooltip="run_sim_study.R" w:history="1">
         <w:r>
           <w:rPr>
             <w:rStyle w:val="Hyperlink"/>
@@ -2608,7 +1399,6 @@
           </w:rPr>
           <w:t>run_sim_study.R</w:t>
         </w:r>
-        <w:proofErr w:type="spellEnd"/>
       </w:hyperlink>
       <w:r>
         <w:rPr>
@@ -2616,8 +1406,7 @@
         </w:rPr>
         <w:t xml:space="preserve"> uses to extract the correct condition I want to run. The file </w:t>
       </w:r>
-      <w:hyperlink r:id="rId21" w:tooltip="command_lines_test" w:history="1">
-        <w:proofErr w:type="spellStart"/>
+      <w:hyperlink r:id="rId22" w:tooltip="command_lines_test" w:history="1">
         <w:r>
           <w:rPr>
             <w:rStyle w:val="Hyperlink"/>
@@ -2625,34 +1414,14 @@
           </w:rPr>
           <w:t>command_lines_test</w:t>
         </w:r>
-        <w:proofErr w:type="spellEnd"/>
       </w:hyperlink>
       <w:r>
         <w:rPr>
           <w:rFonts w:ascii="Times New Roman" w:hAnsi="Times New Roman" w:cs="Times New Roman"/>
         </w:rPr>
-        <w:t xml:space="preserve"> </w:t>
-      </w:r>
-      <w:r>
-        <w:rPr>
-          <w:rFonts w:ascii="Times New Roman" w:hAnsi="Times New Roman" w:cs="Times New Roman"/>
-        </w:rPr>
-        <w:t xml:space="preserve">passes the </w:t>
-      </w:r>
-      <w:r>
-        <w:rPr>
-          <w:rFonts w:ascii="Times New Roman" w:hAnsi="Times New Roman" w:cs="Times New Roman"/>
-        </w:rPr>
-        <w:t>PYL_ID</w:t>
-      </w:r>
-      <w:r>
-        <w:rPr>
-          <w:rFonts w:ascii="Times New Roman" w:hAnsi="Times New Roman" w:cs="Times New Roman"/>
-        </w:rPr>
-        <w:t xml:space="preserve"> argument to </w:t>
-      </w:r>
-      <w:hyperlink r:id="rId22" w:tooltip="run_sim_study.R" w:history="1">
-        <w:proofErr w:type="spellStart"/>
+        <w:t xml:space="preserve"> passes the PYL_ID argument to </w:t>
+      </w:r>
+      <w:hyperlink r:id="rId23" w:tooltip="run_sim_study.R" w:history="1">
         <w:r>
           <w:rPr>
             <w:rStyle w:val="Hyperlink"/>
@@ -2660,7 +1429,6 @@
           </w:rPr>
           <w:t>run_sim_study.R</w:t>
         </w:r>
-        <w:proofErr w:type="spellEnd"/>
       </w:hyperlink>
       <w:r>
         <w:rPr>
@@ -2668,8 +1436,7 @@
         </w:rPr>
         <w:t xml:space="preserve"> and then </w:t>
       </w:r>
-      <w:hyperlink r:id="rId23" w:tooltip="run_sim_study.R" w:history="1">
-        <w:proofErr w:type="spellStart"/>
+      <w:hyperlink r:id="rId24" w:tooltip="run_sim_study.R" w:history="1">
         <w:r>
           <w:rPr>
             <w:rStyle w:val="Hyperlink"/>
@@ -2677,7 +1444,6 @@
           </w:rPr>
           <w:t>run_sim_study.R</w:t>
         </w:r>
-        <w:proofErr w:type="spellEnd"/>
       </w:hyperlink>
       <w:r>
         <w:rPr>
@@ -2685,7 +1451,7 @@
         </w:rPr>
         <w:t xml:space="preserve"> uses the </w:t>
       </w:r>
-      <w:hyperlink r:id="rId24" w:tooltip="pyl_id_values_test.csv" w:history="1">
+      <w:hyperlink r:id="rId25" w:tooltip="pyl_id_values_test.csv" w:history="1">
         <w:r>
           <w:rPr>
             <w:rStyle w:val="Hyperlink"/>
@@ -2760,8 +1526,7 @@
           <w:rFonts w:ascii="Times New Roman" w:hAnsi="Times New Roman" w:cs="Times New Roman"/>
         </w:rPr>
       </w:pPr>
-      <w:hyperlink r:id="rId25" w:tooltip="dat_kjN_mathdat.rds" w:history="1">
-        <w:proofErr w:type="spellStart"/>
+      <w:hyperlink r:id="rId26" w:tooltip="dat_kjN_mathdat.rds" w:history="1">
         <w:r>
           <w:rPr>
             <w:rStyle w:val="Hyperlink"/>
@@ -2769,7 +1534,6 @@
           </w:rPr>
           <w:t>dat_kjN_mathdat.rds</w:t>
         </w:r>
-        <w:proofErr w:type="spellEnd"/>
       </w:hyperlink>
       <w:r>
         <w:rPr>
@@ -2777,8 +1541,7 @@
         </w:rPr>
         <w:t xml:space="preserve"> and </w:t>
       </w:r>
-      <w:hyperlink r:id="rId26" w:tooltip="functionsdatagen.R" w:history="1">
-        <w:proofErr w:type="spellStart"/>
+      <w:hyperlink r:id="rId27" w:tooltip="functionsdatagen.R" w:history="1">
         <w:r>
           <w:rPr>
             <w:rStyle w:val="Hyperlink"/>
@@ -2786,7 +1549,6 @@
           </w:rPr>
           <w:t>functionsdatagen.R</w:t>
         </w:r>
-        <w:proofErr w:type="spellEnd"/>
       </w:hyperlink>
     </w:p>
     <w:p>
@@ -2859,69 +1621,7 @@
           <w:rFonts w:ascii="Times New Roman" w:hAnsi="Times New Roman" w:cs="Times New Roman"/>
         </w:rPr>
         <w:lastRenderedPageBreak/>
-        <w:t>After you SSH into TACC</w:t>
-      </w:r>
-      <w:r>
-        <w:rPr>
-          <w:rFonts w:ascii="Times New Roman" w:hAnsi="Times New Roman" w:cs="Times New Roman"/>
-        </w:rPr>
-        <w:t xml:space="preserve"> (using whatever SSH client you prefer)</w:t>
-      </w:r>
-      <w:r>
-        <w:rPr>
-          <w:rFonts w:ascii="Times New Roman" w:hAnsi="Times New Roman" w:cs="Times New Roman"/>
-        </w:rPr>
-        <w:t>,</w:t>
-      </w:r>
-      <w:r>
-        <w:rPr>
-          <w:rFonts w:ascii="Times New Roman" w:hAnsi="Times New Roman" w:cs="Times New Roman"/>
-        </w:rPr>
-        <w:t xml:space="preserve"> navigate to $WORK (cd $WORK) and</w:t>
-      </w:r>
-      <w:r>
-        <w:rPr>
-          <w:rFonts w:ascii="Times New Roman" w:hAnsi="Times New Roman" w:cs="Times New Roman"/>
-        </w:rPr>
-        <w:t xml:space="preserve"> create a project folder in $WORK. For my test, I called mine “test123”</w:t>
-      </w:r>
-      <w:r>
-        <w:rPr>
-          <w:rFonts w:ascii="Times New Roman" w:hAnsi="Times New Roman" w:cs="Times New Roman"/>
-        </w:rPr>
-        <w:t xml:space="preserve"> (</w:t>
-      </w:r>
-      <w:proofErr w:type="spellStart"/>
-      <w:r>
-        <w:rPr>
-          <w:rFonts w:ascii="Times New Roman" w:hAnsi="Times New Roman" w:cs="Times New Roman"/>
-        </w:rPr>
-        <w:t>mkdir</w:t>
-      </w:r>
-      <w:proofErr w:type="spellEnd"/>
-      <w:r>
-        <w:rPr>
-          <w:rFonts w:ascii="Times New Roman" w:hAnsi="Times New Roman" w:cs="Times New Roman"/>
-        </w:rPr>
-        <w:t xml:space="preserve"> test123</w:t>
-      </w:r>
-      <w:r>
-        <w:rPr>
-          <w:rFonts w:ascii="Times New Roman" w:hAnsi="Times New Roman" w:cs="Times New Roman"/>
-        </w:rPr>
-        <w:t>)</w:t>
-      </w:r>
-      <w:r>
-        <w:rPr>
-          <w:rFonts w:ascii="Times New Roman" w:hAnsi="Times New Roman" w:cs="Times New Roman"/>
-        </w:rPr>
-        <w:t>.</w:t>
-      </w:r>
-      <w:r>
-        <w:rPr>
-          <w:rFonts w:ascii="Times New Roman" w:hAnsi="Times New Roman" w:cs="Times New Roman"/>
-        </w:rPr>
-        <w:t xml:space="preserve"> </w:t>
+        <w:t xml:space="preserve">After you SSH into TACC (using whatever SSH client you prefer), navigate to $WORK (cd $WORK) and create a project folder in $WORK. For my test, I called mine “test123” (mkdir test123). </w:t>
       </w:r>
     </w:p>
     <w:p>
@@ -2941,49 +1641,7 @@
         <w:rPr>
           <w:rFonts w:ascii="Times New Roman" w:hAnsi="Times New Roman" w:cs="Times New Roman"/>
         </w:rPr>
-        <w:t>Then, navigate to $SCRATCH (cd $SCRATCH), and create a folder for your output files. For my test, I called mine “</w:t>
-      </w:r>
-      <w:proofErr w:type="spellStart"/>
-      <w:r>
-        <w:rPr>
-          <w:rFonts w:ascii="Times New Roman" w:hAnsi="Times New Roman" w:cs="Times New Roman"/>
-        </w:rPr>
-        <w:t>pylauncher_out</w:t>
-      </w:r>
-      <w:proofErr w:type="spellEnd"/>
-      <w:r>
-        <w:rPr>
-          <w:rFonts w:ascii="Times New Roman" w:hAnsi="Times New Roman" w:cs="Times New Roman"/>
-        </w:rPr>
-        <w:t>” (</w:t>
-      </w:r>
-      <w:proofErr w:type="spellStart"/>
-      <w:r>
-        <w:rPr>
-          <w:rFonts w:ascii="Times New Roman" w:hAnsi="Times New Roman" w:cs="Times New Roman"/>
-        </w:rPr>
-        <w:t>mkdir</w:t>
-      </w:r>
-      <w:proofErr w:type="spellEnd"/>
-      <w:r>
-        <w:rPr>
-          <w:rFonts w:ascii="Times New Roman" w:hAnsi="Times New Roman" w:cs="Times New Roman"/>
-        </w:rPr>
-        <w:t xml:space="preserve"> </w:t>
-      </w:r>
-      <w:proofErr w:type="spellStart"/>
-      <w:r>
-        <w:rPr>
-          <w:rFonts w:ascii="Times New Roman" w:hAnsi="Times New Roman" w:cs="Times New Roman"/>
-        </w:rPr>
-        <w:t>pylauncher_out</w:t>
-      </w:r>
-      <w:proofErr w:type="spellEnd"/>
-      <w:r>
-        <w:rPr>
-          <w:rFonts w:ascii="Times New Roman" w:hAnsi="Times New Roman" w:cs="Times New Roman"/>
-        </w:rPr>
-        <w:t>)</w:t>
+        <w:t>Then, navigate to $SCRATCH (cd $SCRATCH), and create a folder for your output files. For my test, I called mine “pylauncher_out” (mkdir pylauncher_out)</w:t>
       </w:r>
       <w:r>
         <w:rPr>
@@ -3185,21 +1843,7 @@
         <w:rPr>
           <w:rFonts w:ascii="Times New Roman" w:hAnsi="Times New Roman" w:cs="Times New Roman"/>
         </w:rPr>
-        <w:t xml:space="preserve">This will prompt you </w:t>
-      </w:r>
-      <w:proofErr w:type="gramStart"/>
-      <w:r>
-        <w:rPr>
-          <w:rFonts w:ascii="Times New Roman" w:hAnsi="Times New Roman" w:cs="Times New Roman"/>
-        </w:rPr>
-        <w:t>for</w:t>
-      </w:r>
-      <w:proofErr w:type="gramEnd"/>
-      <w:r>
-        <w:rPr>
-          <w:rFonts w:ascii="Times New Roman" w:hAnsi="Times New Roman" w:cs="Times New Roman"/>
-        </w:rPr>
-        <w:t xml:space="preserve"> your username and password to authenticate with Docker Hub</w:t>
+        <w:t>This will prompt you for your username and password to authenticate with Docker Hub</w:t>
       </w:r>
       <w:r>
         <w:rPr>
@@ -3349,21 +1993,7 @@
         <w:rPr>
           <w:rFonts w:ascii="Times New Roman" w:hAnsi="Times New Roman" w:cs="Times New Roman"/>
         </w:rPr>
-        <w:t xml:space="preserve">Set up your </w:t>
-      </w:r>
-      <w:proofErr w:type="spellStart"/>
-      <w:r>
-        <w:rPr>
-          <w:rFonts w:ascii="Times New Roman" w:hAnsi="Times New Roman" w:cs="Times New Roman"/>
-        </w:rPr>
-        <w:t>run_sim.R</w:t>
-      </w:r>
-      <w:proofErr w:type="spellEnd"/>
-      <w:r>
-        <w:rPr>
-          <w:rFonts w:ascii="Times New Roman" w:hAnsi="Times New Roman" w:cs="Times New Roman"/>
-        </w:rPr>
-        <w:t xml:space="preserve"> file </w:t>
+        <w:t xml:space="preserve">Set up your run_sim.R file </w:t>
       </w:r>
       <w:r>
         <w:rPr>
@@ -3433,7 +2063,7 @@
         </w:rPr>
         <w:t>“</w:t>
       </w:r>
-      <w:hyperlink r:id="rId27" w:tooltip="pyl_id_values_test.csv" w:history="1">
+      <w:hyperlink r:id="rId28" w:tooltip="pyl_id_values_test.csv" w:history="1">
         <w:r>
           <w:rPr>
             <w:rStyle w:val="Hyperlink"/>
@@ -3448,58 +2078,15 @@
         </w:rPr>
         <w:t>” using “</w:t>
       </w:r>
-      <w:proofErr w:type="spellStart"/>
-      <w:r>
-        <w:rPr>
-          <w:rFonts w:ascii="Times New Roman" w:hAnsi="Times New Roman" w:cs="Times New Roman"/>
-        </w:rPr>
-        <w:fldChar w:fldCharType="begin"/>
-      </w:r>
-      <w:r>
-        <w:rPr>
-          <w:rFonts w:ascii="Times New Roman" w:hAnsi="Times New Roman" w:cs="Times New Roman"/>
-        </w:rPr>
-        <w:instrText>HYPERLINK "https://github.com/bethanyhamilton/PowerMeta_StudyCatMod/blob/main/TACC_files/test/files_pylauncher_test.R" \o "files_pylauncher_test.R"</w:instrText>
-      </w:r>
-      <w:r>
-        <w:rPr>
-          <w:rFonts w:ascii="Times New Roman" w:hAnsi="Times New Roman" w:cs="Times New Roman"/>
-        </w:rPr>
-      </w:r>
-      <w:r>
-        <w:rPr>
-          <w:rFonts w:ascii="Times New Roman" w:hAnsi="Times New Roman" w:cs="Times New Roman"/>
-        </w:rPr>
-        <w:fldChar w:fldCharType="separate"/>
-      </w:r>
-      <w:r>
-        <w:rPr>
-          <w:rStyle w:val="Hyperlink"/>
-          <w:rFonts w:ascii="Times New Roman" w:hAnsi="Times New Roman" w:cs="Times New Roman"/>
-        </w:rPr>
-        <w:t>files_pyla</w:t>
-      </w:r>
-      <w:r>
-        <w:rPr>
-          <w:rStyle w:val="Hyperlink"/>
-          <w:rFonts w:ascii="Times New Roman" w:hAnsi="Times New Roman" w:cs="Times New Roman"/>
-        </w:rPr>
-        <w:t>u</w:t>
-      </w:r>
-      <w:r>
-        <w:rPr>
-          <w:rStyle w:val="Hyperlink"/>
-          <w:rFonts w:ascii="Times New Roman" w:hAnsi="Times New Roman" w:cs="Times New Roman"/>
-        </w:rPr>
-        <w:t>ncher_test.R</w:t>
-      </w:r>
-      <w:proofErr w:type="spellEnd"/>
-      <w:r>
-        <w:rPr>
-          <w:rFonts w:ascii="Times New Roman" w:hAnsi="Times New Roman" w:cs="Times New Roman"/>
-        </w:rPr>
-        <w:fldChar w:fldCharType="end"/>
-      </w:r>
+      <w:hyperlink r:id="rId29" w:tooltip="files_pylauncher_test.R" w:history="1">
+        <w:r>
+          <w:rPr>
+            <w:rStyle w:val="Hyperlink"/>
+            <w:rFonts w:ascii="Times New Roman" w:hAnsi="Times New Roman" w:cs="Times New Roman"/>
+          </w:rPr>
+          <w:t>files_pylauncher_test.R</w:t>
+        </w:r>
+      </w:hyperlink>
       <w:r>
         <w:rPr>
           <w:rFonts w:ascii="Times New Roman" w:hAnsi="Times New Roman" w:cs="Times New Roman"/>
@@ -3522,13 +2109,7 @@
         <w:rPr>
           <w:rFonts w:ascii="Times New Roman" w:hAnsi="Times New Roman" w:cs="Times New Roman"/>
         </w:rPr>
-        <w:t>I just wanted to do a quick test, so I ran only 1 out of 1 batch of 12 conditions with 3 replications each.</w:t>
-      </w:r>
-      <w:r>
-        <w:rPr>
-          <w:rFonts w:ascii="Times New Roman" w:hAnsi="Times New Roman" w:cs="Times New Roman"/>
-        </w:rPr>
-        <w:t xml:space="preserve"> </w:t>
+        <w:t xml:space="preserve">I just wanted to do a quick test, so I ran only 1 out of 1 batch of 12 conditions with 3 replications each. </w:t>
       </w:r>
       <w:r>
         <w:rPr>
@@ -3650,16 +2231,7 @@
           <w:b/>
           <w:bCs/>
         </w:rPr>
-        <w:t xml:space="preserve">Create the </w:t>
-      </w:r>
-      <w:proofErr w:type="spellStart"/>
-      <w:r>
-        <w:rPr>
-          <w:rFonts w:ascii="Times New Roman" w:hAnsi="Times New Roman" w:cs="Times New Roman"/>
-          <w:b/>
-          <w:bCs/>
-        </w:rPr>
-        <w:t>Dockerfile</w:t>
+        <w:t>Create the Dockerfile</w:t>
       </w:r>
       <w:r>
         <w:rPr>
@@ -3667,7 +2239,6 @@
         </w:rPr>
         <w:t>:</w:t>
       </w:r>
-      <w:proofErr w:type="spellEnd"/>
     </w:p>
     <w:p>
       <w:pPr>
@@ -3684,21 +2255,7 @@
         <w:rPr>
           <w:rFonts w:ascii="Times New Roman" w:hAnsi="Times New Roman" w:cs="Times New Roman"/>
         </w:rPr>
-        <w:t xml:space="preserve">In your project directory, create a </w:t>
-      </w:r>
-      <w:proofErr w:type="spellStart"/>
-      <w:r>
-        <w:rPr>
-          <w:rFonts w:ascii="Times New Roman" w:hAnsi="Times New Roman" w:cs="Times New Roman"/>
-        </w:rPr>
-        <w:t>Dockerfile</w:t>
-      </w:r>
-      <w:proofErr w:type="spellEnd"/>
-      <w:r>
-        <w:rPr>
-          <w:rFonts w:ascii="Times New Roman" w:hAnsi="Times New Roman" w:cs="Times New Roman"/>
-        </w:rPr>
-        <w:t xml:space="preserve">. </w:t>
+        <w:t xml:space="preserve">In your project directory, create a Dockerfile. </w:t>
       </w:r>
       <w:r>
         <w:rPr>
@@ -3769,7 +2326,7 @@
                     </pic:cNvPicPr>
                   </pic:nvPicPr>
                   <pic:blipFill>
-                    <a:blip r:embed="rId28">
+                    <a:blip r:embed="rId30">
                       <a:extLst>
                         <a:ext uri="{28A0092B-C50C-407E-A947-70E740481C1C}">
                           <a14:useLocalDpi xmlns:a14="http://schemas.microsoft.com/office/drawing/2010/main" val="0"/>
@@ -3891,25 +2448,37 @@
         <w:rPr>
           <w:rFonts w:ascii="Times New Roman" w:hAnsi="Times New Roman" w:cs="Times New Roman"/>
         </w:rPr>
-        <w:t xml:space="preserve">I needed to create a separate file for my data because for some reason </w:t>
-      </w:r>
-      <w:r>
-        <w:rPr>
-          <w:rFonts w:ascii="Times New Roman" w:hAnsi="Times New Roman" w:cs="Times New Roman"/>
-        </w:rPr>
-        <w:t xml:space="preserve">the files in </w:t>
-      </w:r>
-      <w:r>
-        <w:rPr>
-          <w:rFonts w:ascii="Times New Roman" w:hAnsi="Times New Roman" w:cs="Times New Roman"/>
-        </w:rPr>
-        <w:t>“r-environment”</w:t>
-      </w:r>
-      <w:r>
-        <w:rPr>
-          <w:rFonts w:ascii="Times New Roman" w:hAnsi="Times New Roman" w:cs="Times New Roman"/>
-        </w:rPr>
-        <w:t xml:space="preserve"> get erased when I mount the image and spit out the data in the same folder).</w:t>
+        <w:t xml:space="preserve">I needed to create a separate </w:t>
+      </w:r>
+      <w:r>
+        <w:rPr>
+          <w:rFonts w:ascii="Times New Roman" w:hAnsi="Times New Roman" w:cs="Times New Roman"/>
+        </w:rPr>
+        <w:t xml:space="preserve">directory </w:t>
+      </w:r>
+      <w:r>
+        <w:rPr>
+          <w:rFonts w:ascii="Times New Roman" w:hAnsi="Times New Roman" w:cs="Times New Roman"/>
+        </w:rPr>
+        <w:t xml:space="preserve">for my data because for some reason </w:t>
+      </w:r>
+      <w:r>
+        <w:rPr>
+          <w:rFonts w:ascii="Times New Roman" w:hAnsi="Times New Roman" w:cs="Times New Roman"/>
+        </w:rPr>
+        <w:t xml:space="preserve">the files in “r-environment” get erased when I mount the image and spit out the data in the same </w:t>
+      </w:r>
+      <w:r>
+        <w:rPr>
+          <w:rFonts w:ascii="Times New Roman" w:hAnsi="Times New Roman" w:cs="Times New Roman"/>
+        </w:rPr>
+        <w:t>directory</w:t>
+      </w:r>
+      <w:r>
+        <w:rPr>
+          <w:rFonts w:ascii="Times New Roman" w:hAnsi="Times New Roman" w:cs="Times New Roman"/>
+        </w:rPr>
+        <w:t>).</w:t>
       </w:r>
     </w:p>
     <w:p>
@@ -3971,53 +2540,11 @@
           <w:rFonts w:ascii="Times New Roman" w:hAnsi="Times New Roman" w:cs="Times New Roman"/>
         </w:rPr>
       </w:pPr>
-      <w:proofErr w:type="spellStart"/>
-      <w:r>
-        <w:rPr>
-          <w:rFonts w:ascii="Times New Roman" w:hAnsi="Times New Roman" w:cs="Times New Roman"/>
-        </w:rPr>
-        <w:t>chmod</w:t>
-      </w:r>
-      <w:proofErr w:type="spellEnd"/>
-      <w:r>
-        <w:rPr>
-          <w:rFonts w:ascii="Times New Roman" w:hAnsi="Times New Roman" w:cs="Times New Roman"/>
-        </w:rPr>
-        <w:t xml:space="preserve"> +</w:t>
-      </w:r>
-      <w:proofErr w:type="spellStart"/>
-      <w:r>
-        <w:rPr>
-          <w:rFonts w:ascii="Times New Roman" w:hAnsi="Times New Roman" w:cs="Times New Roman"/>
-        </w:rPr>
-        <w:t>rx</w:t>
-      </w:r>
-      <w:proofErr w:type="spellEnd"/>
-      <w:r>
-        <w:rPr>
-          <w:rFonts w:ascii="Times New Roman" w:hAnsi="Times New Roman" w:cs="Times New Roman"/>
-        </w:rPr>
-        <w:t xml:space="preserve"> &lt;filename&gt;</w:t>
-      </w:r>
-      <w:r>
-        <w:rPr>
-          <w:rFonts w:ascii="Times New Roman" w:hAnsi="Times New Roman" w:cs="Times New Roman"/>
-        </w:rPr>
-        <w:t xml:space="preserve"> is “change mode” and it modifies the file and directory permissions. And “+</w:t>
-      </w:r>
-      <w:proofErr w:type="spellStart"/>
-      <w:r>
-        <w:rPr>
-          <w:rFonts w:ascii="Times New Roman" w:hAnsi="Times New Roman" w:cs="Times New Roman"/>
-        </w:rPr>
-        <w:t>rx</w:t>
-      </w:r>
-      <w:proofErr w:type="spellEnd"/>
-      <w:r>
-        <w:rPr>
-          <w:rFonts w:ascii="Times New Roman" w:hAnsi="Times New Roman" w:cs="Times New Roman"/>
-        </w:rPr>
-        <w:t xml:space="preserve">” means add read and execute permissions.  </w:t>
+      <w:r>
+        <w:rPr>
+          <w:rFonts w:ascii="Times New Roman" w:hAnsi="Times New Roman" w:cs="Times New Roman"/>
+        </w:rPr>
+        <w:t xml:space="preserve">chmod +rx &lt;filename&gt; is “change mode” and it modifies the file and directory permissions. And “+rx” means add read and execute permissions.  </w:t>
       </w:r>
     </w:p>
     <w:p>
@@ -4067,16 +2594,8 @@
         <w:rPr>
           <w:rFonts w:ascii="Times New Roman" w:hAnsi="Times New Roman" w:cs="Times New Roman"/>
         </w:rPr>
-        <w:t xml:space="preserve">In your terminal, navigate to the folder containing the </w:t>
-      </w:r>
-      <w:proofErr w:type="spellStart"/>
-      <w:r>
-        <w:rPr>
-          <w:rFonts w:ascii="Times New Roman" w:hAnsi="Times New Roman" w:cs="Times New Roman"/>
-        </w:rPr>
-        <w:t>Dockerfile</w:t>
-      </w:r>
-      <w:proofErr w:type="spellEnd"/>
+        <w:t>In your terminal, navigate to the folder containing the Dockerfile</w:t>
+      </w:r>
       <w:r>
         <w:rPr>
           <w:rFonts w:ascii="Times New Roman" w:hAnsi="Times New Roman" w:cs="Times New Roman"/>
@@ -4105,21 +2624,7 @@
         <w:rPr>
           <w:rFonts w:ascii="Times New Roman" w:hAnsi="Times New Roman" w:cs="Times New Roman"/>
         </w:rPr>
-        <w:t>Then use “docker build -t account/</w:t>
-      </w:r>
-      <w:proofErr w:type="spellStart"/>
-      <w:r>
-        <w:rPr>
-          <w:rFonts w:ascii="Times New Roman" w:hAnsi="Times New Roman" w:cs="Times New Roman"/>
-        </w:rPr>
-        <w:t>image_name:version</w:t>
-      </w:r>
-      <w:proofErr w:type="spellEnd"/>
-      <w:r>
-        <w:rPr>
-          <w:rFonts w:ascii="Times New Roman" w:hAnsi="Times New Roman" w:cs="Times New Roman"/>
-        </w:rPr>
-        <w:t xml:space="preserve"> .” to build the image. For example</w:t>
+        <w:t>Then use “docker build -t account/image_name:version .” to build the image. For example</w:t>
       </w:r>
       <w:r>
         <w:rPr>
@@ -4159,7 +2664,7 @@
                     </pic:cNvPicPr>
                   </pic:nvPicPr>
                   <pic:blipFill>
-                    <a:blip r:embed="rId29">
+                    <a:blip r:embed="rId31">
                       <a:extLst>
                         <a:ext uri="{28A0092B-C50C-407E-A947-70E740481C1C}">
                           <a14:useLocalDpi xmlns:a14="http://schemas.microsoft.com/office/drawing/2010/main" val="0"/>
@@ -4227,21 +2732,7 @@
         <w:rPr>
           <w:rFonts w:ascii="Times New Roman" w:hAnsi="Times New Roman" w:cs="Times New Roman"/>
         </w:rPr>
-        <w:t xml:space="preserve">, the image is called </w:t>
-      </w:r>
-      <w:proofErr w:type="spellStart"/>
-      <w:r>
-        <w:rPr>
-          <w:rFonts w:ascii="Times New Roman" w:hAnsi="Times New Roman" w:cs="Times New Roman"/>
-        </w:rPr>
-        <w:t>powstudcatmod_test</w:t>
-      </w:r>
-      <w:proofErr w:type="spellEnd"/>
-      <w:r>
-        <w:rPr>
-          <w:rFonts w:ascii="Times New Roman" w:hAnsi="Times New Roman" w:cs="Times New Roman"/>
-        </w:rPr>
-        <w:t>,</w:t>
+        <w:t>, the image is called powstudcatmod_test,</w:t>
       </w:r>
       <w:r>
         <w:rPr>
@@ -4291,7 +2782,6 @@
         </w:rPr>
         <w:t xml:space="preserve">docker tag </w:t>
       </w:r>
-      <w:proofErr w:type="spellStart"/>
       <w:r>
         <w:rPr>
           <w:rFonts w:ascii="Times New Roman" w:hAnsi="Times New Roman" w:cs="Times New Roman"/>
@@ -4310,28 +2800,12 @@
         </w:rPr>
         <w:t>your-tag</w:t>
       </w:r>
-      <w:proofErr w:type="spellEnd"/>
-      <w:r>
-        <w:rPr>
-          <w:rFonts w:ascii="Times New Roman" w:hAnsi="Times New Roman" w:cs="Times New Roman"/>
-        </w:rPr>
-        <w:t xml:space="preserve"> your-</w:t>
-      </w:r>
-      <w:proofErr w:type="spellStart"/>
-      <w:r>
-        <w:rPr>
-          <w:rFonts w:ascii="Times New Roman" w:hAnsi="Times New Roman" w:cs="Times New Roman"/>
-        </w:rPr>
-        <w:t>dockerhub</w:t>
-      </w:r>
-      <w:proofErr w:type="spellEnd"/>
-      <w:r>
-        <w:rPr>
-          <w:rFonts w:ascii="Times New Roman" w:hAnsi="Times New Roman" w:cs="Times New Roman"/>
-        </w:rPr>
-        <w:t>-username/</w:t>
-      </w:r>
-      <w:proofErr w:type="spellStart"/>
+      <w:r>
+        <w:rPr>
+          <w:rFonts w:ascii="Times New Roman" w:hAnsi="Times New Roman" w:cs="Times New Roman"/>
+        </w:rPr>
+        <w:t xml:space="preserve"> your-dockerhub-username/</w:t>
+      </w:r>
       <w:r>
         <w:rPr>
           <w:rFonts w:ascii="Times New Roman" w:hAnsi="Times New Roman" w:cs="Times New Roman"/>
@@ -4348,14 +2822,7 @@
         <w:rPr>
           <w:rFonts w:ascii="Times New Roman" w:hAnsi="Times New Roman" w:cs="Times New Roman"/>
         </w:rPr>
-        <w:t>your-tag</w:t>
-      </w:r>
-      <w:proofErr w:type="spellEnd"/>
-      <w:r>
-        <w:rPr>
-          <w:rFonts w:ascii="Times New Roman" w:hAnsi="Times New Roman" w:cs="Times New Roman"/>
-        </w:rPr>
-        <w:t xml:space="preserve"> to tag it</w:t>
+        <w:t>your-tag to tag it</w:t>
       </w:r>
       <w:r>
         <w:rPr>
@@ -4417,23 +2884,8 @@
         <w:rPr>
           <w:rFonts w:ascii="Times New Roman" w:hAnsi="Times New Roman" w:cs="Times New Roman"/>
         </w:rPr>
-        <w:t>docker push your-</w:t>
-      </w:r>
-      <w:proofErr w:type="spellStart"/>
-      <w:r>
-        <w:rPr>
-          <w:rFonts w:ascii="Times New Roman" w:hAnsi="Times New Roman" w:cs="Times New Roman"/>
-        </w:rPr>
-        <w:t>dockerhub</w:t>
-      </w:r>
-      <w:proofErr w:type="spellEnd"/>
-      <w:r>
-        <w:rPr>
-          <w:rFonts w:ascii="Times New Roman" w:hAnsi="Times New Roman" w:cs="Times New Roman"/>
-        </w:rPr>
-        <w:t>-username/</w:t>
-      </w:r>
-      <w:proofErr w:type="spellStart"/>
+        <w:t>docker push your-dockerhub-username/</w:t>
+      </w:r>
       <w:r>
         <w:rPr>
           <w:rFonts w:ascii="Times New Roman" w:hAnsi="Times New Roman" w:cs="Times New Roman"/>
@@ -4452,7 +2904,6 @@
         </w:rPr>
         <w:t>your-tag</w:t>
       </w:r>
-      <w:proofErr w:type="spellEnd"/>
       <w:r>
         <w:rPr>
           <w:rFonts w:ascii="Times New Roman" w:hAnsi="Times New Roman" w:cs="Times New Roman"/>
@@ -4565,7 +3016,7 @@
         </w:rPr>
         <w:t xml:space="preserve">Using whatever data transfer method you prefer (TACC has </w:t>
       </w:r>
-      <w:hyperlink r:id="rId30" w:history="1">
+      <w:hyperlink r:id="rId32" w:history="1">
         <w:r>
           <w:rPr>
             <w:rStyle w:val="Hyperlink"/>
@@ -4578,21 +3029,7 @@
         <w:rPr>
           <w:rFonts w:ascii="Times New Roman" w:hAnsi="Times New Roman" w:cs="Times New Roman"/>
         </w:rPr>
-        <w:t xml:space="preserve"> suggestions, I used WinSCP as "~\</w:t>
-      </w:r>
-      <w:proofErr w:type="spellStart"/>
-      <w:r>
-        <w:rPr>
-          <w:rFonts w:ascii="Times New Roman" w:hAnsi="Times New Roman" w:cs="Times New Roman"/>
-        </w:rPr>
-        <w:t>Pusto</w:t>
-      </w:r>
-      <w:proofErr w:type="spellEnd"/>
-      <w:r>
-        <w:rPr>
-          <w:rFonts w:ascii="Times New Roman" w:hAnsi="Times New Roman" w:cs="Times New Roman"/>
-        </w:rPr>
-        <w:t xml:space="preserve"> lab\CHTC\condor steps.docx" suggested</w:t>
+        <w:t xml:space="preserve"> suggestions, I used WinSCP as "~\Pusto lab\CHTC\condor steps.docx" suggested</w:t>
       </w:r>
       <w:r>
         <w:rPr>
@@ -4654,8 +3091,7 @@
         </w:rPr>
         <w:t xml:space="preserve"> you will place the </w:t>
       </w:r>
-      <w:hyperlink r:id="rId31" w:tooltip="command_lines_test" w:history="1">
-        <w:proofErr w:type="spellStart"/>
+      <w:hyperlink r:id="rId33" w:tooltip="command_lines_test" w:history="1">
         <w:r>
           <w:rPr>
             <w:rStyle w:val="Hyperlink"/>
@@ -4663,7 +3099,6 @@
           </w:rPr>
           <w:t>command_lines_test</w:t>
         </w:r>
-        <w:proofErr w:type="spellEnd"/>
       </w:hyperlink>
       <w:r>
         <w:rPr>
@@ -4671,7 +3106,7 @@
         </w:rPr>
         <w:t xml:space="preserve">, </w:t>
       </w:r>
-      <w:hyperlink r:id="rId32" w:tooltip="jobfile.sh" w:history="1">
+      <w:hyperlink r:id="rId34" w:tooltip="jobfile.sh" w:history="1">
         <w:r>
           <w:rPr>
             <w:rStyle w:val="Hyperlink"/>
@@ -4686,7 +3121,7 @@
         </w:rPr>
         <w:t xml:space="preserve">, and </w:t>
       </w:r>
-      <w:hyperlink r:id="rId33" w:tooltip="pmcmlauncher.py" w:history="1">
+      <w:hyperlink r:id="rId35" w:tooltip="pmcmlauncher.py" w:history="1">
         <w:r>
           <w:rPr>
             <w:rStyle w:val="Hyperlink"/>
@@ -4699,13 +3134,7 @@
         <w:rPr>
           <w:rFonts w:ascii="Times New Roman" w:hAnsi="Times New Roman" w:cs="Times New Roman"/>
         </w:rPr>
-        <w:t xml:space="preserve"> </w:t>
-      </w:r>
-      <w:r>
-        <w:rPr>
-          <w:rFonts w:ascii="Times New Roman" w:hAnsi="Times New Roman" w:cs="Times New Roman"/>
-        </w:rPr>
-        <w:t xml:space="preserve">files. </w:t>
+        <w:t xml:space="preserve"> files. </w:t>
       </w:r>
     </w:p>
     <w:p>
@@ -4721,23 +3150,33 @@
           <w:bCs/>
         </w:rPr>
       </w:pPr>
-      <w:proofErr w:type="gramStart"/>
       <w:r>
         <w:rPr>
           <w:rFonts w:ascii="Times New Roman" w:hAnsi="Times New Roman" w:cs="Times New Roman"/>
           <w:b/>
           <w:bCs/>
         </w:rPr>
-        <w:t>Submit</w:t>
-      </w:r>
-      <w:proofErr w:type="gramEnd"/>
-      <w:r>
+        <w:t>Submit the job</w:t>
+      </w:r>
+    </w:p>
+    <w:p>
+      <w:pPr>
+        <w:pStyle w:val="ListParagraph"/>
+        <w:numPr>
+          <w:ilvl w:val="1"/>
+          <w:numId w:val="7"/>
+        </w:numPr>
         <w:rPr>
           <w:rFonts w:ascii="Times New Roman" w:hAnsi="Times New Roman" w:cs="Times New Roman"/>
           <w:b/>
           <w:bCs/>
         </w:rPr>
-        <w:t xml:space="preserve"> the job</w:t>
+      </w:pPr>
+      <w:r>
+        <w:rPr>
+          <w:rFonts w:ascii="Times New Roman" w:hAnsi="Times New Roman" w:cs="Times New Roman"/>
+        </w:rPr>
+        <w:t xml:space="preserve">SSH into TACC again. </w:t>
       </w:r>
     </w:p>
     <w:p>
@@ -4757,13 +3196,7 @@
         <w:rPr>
           <w:rFonts w:ascii="Times New Roman" w:hAnsi="Times New Roman" w:cs="Times New Roman"/>
         </w:rPr>
-        <w:t>SSH into TACC</w:t>
-      </w:r>
-      <w:r>
-        <w:rPr>
-          <w:rFonts w:ascii="Times New Roman" w:hAnsi="Times New Roman" w:cs="Times New Roman"/>
-        </w:rPr>
-        <w:t xml:space="preserve"> again. </w:t>
+        <w:t xml:space="preserve">Go to the $SCRATCH directory (cd $SCRATCH). </w:t>
       </w:r>
     </w:p>
     <w:p>
@@ -4771,6 +3204,42 @@
         <w:pStyle w:val="ListParagraph"/>
         <w:numPr>
           <w:ilvl w:val="1"/>
+          <w:numId w:val="7"/>
+        </w:numPr>
+        <w:rPr>
+          <w:rFonts w:ascii="Times New Roman" w:hAnsi="Times New Roman" w:cs="Times New Roman"/>
+        </w:rPr>
+      </w:pPr>
+      <w:r>
+        <w:rPr>
+          <w:rFonts w:ascii="Times New Roman" w:hAnsi="Times New Roman" w:cs="Times New Roman"/>
+        </w:rPr>
+        <w:t>Submit slurm job file using sbatch: (sbatch /work2/08147/bethanyh/stampede3/test123/jobfile.sh)</w:t>
+      </w:r>
+    </w:p>
+    <w:p>
+      <w:pPr>
+        <w:pStyle w:val="ListParagraph"/>
+        <w:numPr>
+          <w:ilvl w:val="1"/>
+          <w:numId w:val="7"/>
+        </w:numPr>
+        <w:rPr>
+          <w:rFonts w:ascii="Times New Roman" w:hAnsi="Times New Roman" w:cs="Times New Roman"/>
+        </w:rPr>
+      </w:pPr>
+      <w:r>
+        <w:rPr>
+          <w:rFonts w:ascii="Times New Roman" w:hAnsi="Times New Roman" w:cs="Times New Roman"/>
+        </w:rPr>
+        <w:t>Sit back and relax or obsessively check the status using: squeue -u command (squeue -u bethanyh).</w:t>
+      </w:r>
+    </w:p>
+    <w:p>
+      <w:pPr>
+        <w:pStyle w:val="ListParagraph"/>
+        <w:numPr>
+          <w:ilvl w:val="0"/>
           <w:numId w:val="7"/>
         </w:numPr>
         <w:rPr>
@@ -4782,182 +3251,120 @@
       <w:r>
         <w:rPr>
           <w:rFonts w:ascii="Times New Roman" w:hAnsi="Times New Roman" w:cs="Times New Roman"/>
-        </w:rPr>
-        <w:t xml:space="preserve">Go to the $SCRATCH directory (cd $SCRATCH). </w:t>
-      </w:r>
-    </w:p>
-    <w:p>
-      <w:pPr>
-        <w:pStyle w:val="ListParagraph"/>
-        <w:numPr>
-          <w:ilvl w:val="1"/>
-          <w:numId w:val="7"/>
-        </w:numPr>
-        <w:rPr>
-          <w:rFonts w:ascii="Times New Roman" w:hAnsi="Times New Roman" w:cs="Times New Roman"/>
-        </w:rPr>
-      </w:pPr>
-      <w:r>
-        <w:rPr>
-          <w:rFonts w:ascii="Times New Roman" w:hAnsi="Times New Roman" w:cs="Times New Roman"/>
-        </w:rPr>
-        <w:t xml:space="preserve">Submit </w:t>
-      </w:r>
-      <w:proofErr w:type="spellStart"/>
-      <w:r>
-        <w:rPr>
-          <w:rFonts w:ascii="Times New Roman" w:hAnsi="Times New Roman" w:cs="Times New Roman"/>
-        </w:rPr>
-        <w:t>slurm</w:t>
-      </w:r>
-      <w:proofErr w:type="spellEnd"/>
-      <w:r>
-        <w:rPr>
-          <w:rFonts w:ascii="Times New Roman" w:hAnsi="Times New Roman" w:cs="Times New Roman"/>
-        </w:rPr>
-        <w:t xml:space="preserve"> job file using </w:t>
-      </w:r>
-      <w:proofErr w:type="spellStart"/>
-      <w:r>
-        <w:rPr>
-          <w:rFonts w:ascii="Times New Roman" w:hAnsi="Times New Roman" w:cs="Times New Roman"/>
-        </w:rPr>
-        <w:t>sbatch</w:t>
-      </w:r>
-      <w:proofErr w:type="spellEnd"/>
-      <w:r>
-        <w:rPr>
-          <w:rFonts w:ascii="Times New Roman" w:hAnsi="Times New Roman" w:cs="Times New Roman"/>
-        </w:rPr>
-        <w:t>: (</w:t>
-      </w:r>
-      <w:proofErr w:type="spellStart"/>
-      <w:r>
-        <w:rPr>
-          <w:rFonts w:ascii="Times New Roman" w:hAnsi="Times New Roman" w:cs="Times New Roman"/>
-        </w:rPr>
-        <w:t>sbatch</w:t>
-      </w:r>
-      <w:proofErr w:type="spellEnd"/>
-      <w:r>
-        <w:rPr>
-          <w:rFonts w:ascii="Times New Roman" w:hAnsi="Times New Roman" w:cs="Times New Roman"/>
-        </w:rPr>
-        <w:t xml:space="preserve"> /work2/08147/</w:t>
-      </w:r>
-      <w:proofErr w:type="spellStart"/>
-      <w:r>
-        <w:rPr>
-          <w:rFonts w:ascii="Times New Roman" w:hAnsi="Times New Roman" w:cs="Times New Roman"/>
-        </w:rPr>
-        <w:t>bethanyh</w:t>
-      </w:r>
-      <w:proofErr w:type="spellEnd"/>
-      <w:r>
-        <w:rPr>
-          <w:rFonts w:ascii="Times New Roman" w:hAnsi="Times New Roman" w:cs="Times New Roman"/>
-        </w:rPr>
-        <w:t>/stampede3/test123/jobfile.sh</w:t>
-      </w:r>
-      <w:r>
-        <w:rPr>
-          <w:rFonts w:ascii="Times New Roman" w:hAnsi="Times New Roman" w:cs="Times New Roman"/>
-        </w:rPr>
-        <w:t>)</w:t>
-      </w:r>
-    </w:p>
-    <w:p>
-      <w:pPr>
-        <w:pStyle w:val="ListParagraph"/>
-        <w:numPr>
-          <w:ilvl w:val="1"/>
-          <w:numId w:val="7"/>
-        </w:numPr>
-        <w:rPr>
-          <w:rFonts w:ascii="Times New Roman" w:hAnsi="Times New Roman" w:cs="Times New Roman"/>
-        </w:rPr>
-      </w:pPr>
-      <w:r>
-        <w:rPr>
-          <w:rFonts w:ascii="Times New Roman" w:hAnsi="Times New Roman" w:cs="Times New Roman"/>
-        </w:rPr>
-        <w:t xml:space="preserve">Sit back and relax or obsessively check the status using: </w:t>
-      </w:r>
-      <w:proofErr w:type="spellStart"/>
-      <w:r>
-        <w:rPr>
-          <w:rFonts w:ascii="Times New Roman" w:hAnsi="Times New Roman" w:cs="Times New Roman"/>
-        </w:rPr>
-        <w:t>squeue</w:t>
-      </w:r>
-      <w:proofErr w:type="spellEnd"/>
-      <w:r>
-        <w:rPr>
-          <w:rFonts w:ascii="Times New Roman" w:hAnsi="Times New Roman" w:cs="Times New Roman"/>
-        </w:rPr>
-        <w:t xml:space="preserve"> -u</w:t>
-      </w:r>
-      <w:r>
-        <w:rPr>
-          <w:rFonts w:ascii="Times New Roman" w:hAnsi="Times New Roman" w:cs="Times New Roman"/>
-        </w:rPr>
-        <w:t xml:space="preserve"> command (</w:t>
-      </w:r>
-      <w:proofErr w:type="spellStart"/>
-      <w:r>
-        <w:rPr>
-          <w:rFonts w:ascii="Times New Roman" w:hAnsi="Times New Roman" w:cs="Times New Roman"/>
-        </w:rPr>
-        <w:t>squeue</w:t>
-      </w:r>
-      <w:proofErr w:type="spellEnd"/>
-      <w:r>
-        <w:rPr>
-          <w:rFonts w:ascii="Times New Roman" w:hAnsi="Times New Roman" w:cs="Times New Roman"/>
-        </w:rPr>
-        <w:t xml:space="preserve"> -u </w:t>
-      </w:r>
-      <w:proofErr w:type="spellStart"/>
-      <w:r>
-        <w:rPr>
-          <w:rFonts w:ascii="Times New Roman" w:hAnsi="Times New Roman" w:cs="Times New Roman"/>
-        </w:rPr>
-        <w:t>betha</w:t>
-      </w:r>
-      <w:r>
-        <w:rPr>
-          <w:rFonts w:ascii="Times New Roman" w:hAnsi="Times New Roman" w:cs="Times New Roman"/>
-        </w:rPr>
-        <w:t>nyh</w:t>
-      </w:r>
-      <w:proofErr w:type="spellEnd"/>
-      <w:r>
-        <w:rPr>
-          <w:rFonts w:ascii="Times New Roman" w:hAnsi="Times New Roman" w:cs="Times New Roman"/>
-        </w:rPr>
-        <w:t>).</w:t>
-      </w:r>
-    </w:p>
-    <w:p>
-      <w:pPr>
-        <w:pStyle w:val="ListParagraph"/>
-        <w:numPr>
-          <w:ilvl w:val="0"/>
-          <w:numId w:val="7"/>
-        </w:numPr>
-        <w:rPr>
-          <w:rFonts w:ascii="Times New Roman" w:hAnsi="Times New Roman" w:cs="Times New Roman"/>
           <w:b/>
           <w:bCs/>
         </w:rPr>
-      </w:pPr>
-      <w:r>
+        <w:t>Extract Files</w:t>
+      </w:r>
+    </w:p>
+    <w:p>
+      <w:pPr>
+        <w:pStyle w:val="ListParagraph"/>
+        <w:numPr>
+          <w:ilvl w:val="1"/>
+          <w:numId w:val="7"/>
+        </w:numPr>
         <w:rPr>
           <w:rFonts w:ascii="Times New Roman" w:hAnsi="Times New Roman" w:cs="Times New Roman"/>
           <w:b/>
           <w:bCs/>
         </w:rPr>
-        <w:t>Extract Files</w:t>
+      </w:pPr>
+      <w:r>
+        <w:rPr>
+          <w:rFonts w:ascii="Times New Roman" w:hAnsi="Times New Roman" w:cs="Times New Roman"/>
+        </w:rPr>
+        <w:t>If you have successfully executed the above steps</w:t>
+      </w:r>
+      <w:r>
+        <w:rPr>
+          <w:rFonts w:ascii="Times New Roman" w:hAnsi="Times New Roman" w:cs="Times New Roman"/>
+        </w:rPr>
+        <w:t>,</w:t>
+      </w:r>
+      <w:r>
+        <w:rPr>
+          <w:rFonts w:ascii="Times New Roman" w:hAnsi="Times New Roman" w:cs="Times New Roman"/>
+        </w:rPr>
+        <w:t xml:space="preserve"> then your data</w:t>
+      </w:r>
+      <w:r>
+        <w:rPr>
+          <w:rFonts w:ascii="Times New Roman" w:hAnsi="Times New Roman" w:cs="Times New Roman"/>
+        </w:rPr>
+        <w:t xml:space="preserve"> and some “Success” files</w:t>
+      </w:r>
+      <w:r>
+        <w:rPr>
+          <w:rFonts w:ascii="Times New Roman" w:hAnsi="Times New Roman" w:cs="Times New Roman"/>
+        </w:rPr>
+        <w:t xml:space="preserve"> should pop up in the pylauncher_out folder in $SCRATCH.</w:t>
+      </w:r>
+      <w:r>
+        <w:rPr>
+          <w:rFonts w:ascii="Times New Roman" w:hAnsi="Times New Roman" w:cs="Times New Roman"/>
+        </w:rPr>
+        <w:t xml:space="preserve"> If it didn’t</w:t>
+      </w:r>
+      <w:r>
+        <w:rPr>
+          <w:rFonts w:ascii="Times New Roman" w:hAnsi="Times New Roman" w:cs="Times New Roman"/>
+        </w:rPr>
+        <w:t>,</w:t>
+      </w:r>
+      <w:r>
+        <w:rPr>
+          <w:rFonts w:ascii="Times New Roman" w:hAnsi="Times New Roman" w:cs="Times New Roman"/>
+        </w:rPr>
+        <w:t xml:space="preserve"> then you </w:t>
+      </w:r>
+      <w:r>
+        <w:rPr>
+          <w:rFonts w:ascii="Times New Roman" w:hAnsi="Times New Roman" w:cs="Times New Roman"/>
+        </w:rPr>
+        <w:t>may</w:t>
+      </w:r>
+      <w:r>
+        <w:rPr>
+          <w:rFonts w:ascii="Times New Roman" w:hAnsi="Times New Roman" w:cs="Times New Roman"/>
+        </w:rPr>
+        <w:t xml:space="preserve"> only see</w:t>
+      </w:r>
+      <w:r>
+        <w:rPr>
+          <w:rFonts w:ascii="Times New Roman" w:hAnsi="Times New Roman" w:cs="Times New Roman"/>
+        </w:rPr>
+        <w:t xml:space="preserve"> </w:t>
+      </w:r>
+      <w:r>
+        <w:rPr>
+          <w:rFonts w:ascii="Times New Roman" w:hAnsi="Times New Roman" w:cs="Times New Roman"/>
+        </w:rPr>
+        <w:t xml:space="preserve">some </w:t>
+      </w:r>
+      <w:r>
+        <w:rPr>
+          <w:rFonts w:ascii="Times New Roman" w:hAnsi="Times New Roman" w:cs="Times New Roman"/>
+        </w:rPr>
+        <w:t>“expire”</w:t>
+      </w:r>
+      <w:r>
+        <w:rPr>
+          <w:rFonts w:ascii="Times New Roman" w:hAnsi="Times New Roman" w:cs="Times New Roman"/>
+        </w:rPr>
+        <w:t xml:space="preserve"> and </w:t>
+      </w:r>
+      <w:r>
+        <w:rPr>
+          <w:rFonts w:ascii="Times New Roman" w:hAnsi="Times New Roman" w:cs="Times New Roman"/>
+        </w:rPr>
+        <w:t>“out”</w:t>
+      </w:r>
+      <w:r>
+        <w:rPr>
+          <w:rFonts w:ascii="Times New Roman" w:hAnsi="Times New Roman" w:cs="Times New Roman"/>
+        </w:rPr>
+        <w:t xml:space="preserve"> files. </w:t>
       </w:r>
     </w:p>
     <w:p>
@@ -4977,179 +3384,7 @@
         <w:rPr>
           <w:rFonts w:ascii="Times New Roman" w:hAnsi="Times New Roman" w:cs="Times New Roman"/>
         </w:rPr>
-        <w:t>If you have successfully executed the above steps</w:t>
-      </w:r>
-      <w:r>
-        <w:rPr>
-          <w:rFonts w:ascii="Times New Roman" w:hAnsi="Times New Roman" w:cs="Times New Roman"/>
-        </w:rPr>
-        <w:t>,</w:t>
-      </w:r>
-      <w:r>
-        <w:rPr>
-          <w:rFonts w:ascii="Times New Roman" w:hAnsi="Times New Roman" w:cs="Times New Roman"/>
-        </w:rPr>
-        <w:t xml:space="preserve"> then your data</w:t>
-      </w:r>
-      <w:r>
-        <w:rPr>
-          <w:rFonts w:ascii="Times New Roman" w:hAnsi="Times New Roman" w:cs="Times New Roman"/>
-        </w:rPr>
-        <w:t xml:space="preserve"> and some “Success” files</w:t>
-      </w:r>
-      <w:r>
-        <w:rPr>
-          <w:rFonts w:ascii="Times New Roman" w:hAnsi="Times New Roman" w:cs="Times New Roman"/>
-        </w:rPr>
-        <w:t xml:space="preserve"> should pop up in the </w:t>
-      </w:r>
-      <w:proofErr w:type="spellStart"/>
-      <w:r>
-        <w:rPr>
-          <w:rFonts w:ascii="Times New Roman" w:hAnsi="Times New Roman" w:cs="Times New Roman"/>
-        </w:rPr>
-        <w:t>pylauncher_out</w:t>
-      </w:r>
-      <w:proofErr w:type="spellEnd"/>
-      <w:r>
-        <w:rPr>
-          <w:rFonts w:ascii="Times New Roman" w:hAnsi="Times New Roman" w:cs="Times New Roman"/>
-        </w:rPr>
-        <w:t xml:space="preserve"> folder in $SCRATCH.</w:t>
-      </w:r>
-      <w:r>
-        <w:rPr>
-          <w:rFonts w:ascii="Times New Roman" w:hAnsi="Times New Roman" w:cs="Times New Roman"/>
-        </w:rPr>
-        <w:t xml:space="preserve"> If it didn’t</w:t>
-      </w:r>
-      <w:r>
-        <w:rPr>
-          <w:rFonts w:ascii="Times New Roman" w:hAnsi="Times New Roman" w:cs="Times New Roman"/>
-        </w:rPr>
-        <w:t>,</w:t>
-      </w:r>
-      <w:r>
-        <w:rPr>
-          <w:rFonts w:ascii="Times New Roman" w:hAnsi="Times New Roman" w:cs="Times New Roman"/>
-        </w:rPr>
-        <w:t xml:space="preserve"> then you </w:t>
-      </w:r>
-      <w:r>
-        <w:rPr>
-          <w:rFonts w:ascii="Times New Roman" w:hAnsi="Times New Roman" w:cs="Times New Roman"/>
-        </w:rPr>
-        <w:t>may</w:t>
-      </w:r>
-      <w:r>
-        <w:rPr>
-          <w:rFonts w:ascii="Times New Roman" w:hAnsi="Times New Roman" w:cs="Times New Roman"/>
-        </w:rPr>
-        <w:t xml:space="preserve"> only see</w:t>
-      </w:r>
-      <w:r>
-        <w:rPr>
-          <w:rFonts w:ascii="Times New Roman" w:hAnsi="Times New Roman" w:cs="Times New Roman"/>
-        </w:rPr>
-        <w:t xml:space="preserve"> </w:t>
-      </w:r>
-      <w:r>
-        <w:rPr>
-          <w:rFonts w:ascii="Times New Roman" w:hAnsi="Times New Roman" w:cs="Times New Roman"/>
-        </w:rPr>
-        <w:t xml:space="preserve">some </w:t>
-      </w:r>
-      <w:r>
-        <w:rPr>
-          <w:rFonts w:ascii="Times New Roman" w:hAnsi="Times New Roman" w:cs="Times New Roman"/>
-        </w:rPr>
-        <w:t>“expire”</w:t>
-      </w:r>
-      <w:r>
-        <w:rPr>
-          <w:rFonts w:ascii="Times New Roman" w:hAnsi="Times New Roman" w:cs="Times New Roman"/>
-        </w:rPr>
-        <w:t xml:space="preserve"> and </w:t>
-      </w:r>
-      <w:r>
-        <w:rPr>
-          <w:rFonts w:ascii="Times New Roman" w:hAnsi="Times New Roman" w:cs="Times New Roman"/>
-        </w:rPr>
-        <w:t>“out”</w:t>
-      </w:r>
-      <w:r>
-        <w:rPr>
-          <w:rFonts w:ascii="Times New Roman" w:hAnsi="Times New Roman" w:cs="Times New Roman"/>
-        </w:rPr>
-        <w:t xml:space="preserve"> files. </w:t>
-      </w:r>
-    </w:p>
-    <w:p>
-      <w:pPr>
-        <w:pStyle w:val="ListParagraph"/>
-        <w:numPr>
-          <w:ilvl w:val="1"/>
-          <w:numId w:val="7"/>
-        </w:numPr>
-        <w:rPr>
-          <w:rFonts w:ascii="Times New Roman" w:hAnsi="Times New Roman" w:cs="Times New Roman"/>
-          <w:b/>
-          <w:bCs/>
-        </w:rPr>
-      </w:pPr>
-      <w:r>
-        <w:rPr>
-          <w:rFonts w:ascii="Times New Roman" w:hAnsi="Times New Roman" w:cs="Times New Roman"/>
-        </w:rPr>
-        <w:t xml:space="preserve">NOTE: </w:t>
-      </w:r>
-      <w:r>
-        <w:rPr>
-          <w:rFonts w:ascii="Times New Roman" w:hAnsi="Times New Roman" w:cs="Times New Roman"/>
-        </w:rPr>
-        <w:t xml:space="preserve">A quirky feature of </w:t>
-      </w:r>
-      <w:proofErr w:type="spellStart"/>
-      <w:r>
-        <w:rPr>
-          <w:rFonts w:ascii="Times New Roman" w:hAnsi="Times New Roman" w:cs="Times New Roman"/>
-        </w:rPr>
-        <w:t>PyLauncher</w:t>
-      </w:r>
-      <w:proofErr w:type="spellEnd"/>
-      <w:r>
-        <w:rPr>
-          <w:rFonts w:ascii="Times New Roman" w:hAnsi="Times New Roman" w:cs="Times New Roman"/>
-        </w:rPr>
-        <w:t xml:space="preserve"> is that you need to clear </w:t>
-      </w:r>
-      <w:proofErr w:type="gramStart"/>
-      <w:r>
-        <w:rPr>
-          <w:rFonts w:ascii="Times New Roman" w:hAnsi="Times New Roman" w:cs="Times New Roman"/>
-        </w:rPr>
-        <w:t>all of</w:t>
-      </w:r>
-      <w:proofErr w:type="gramEnd"/>
-      <w:r>
-        <w:rPr>
-          <w:rFonts w:ascii="Times New Roman" w:hAnsi="Times New Roman" w:cs="Times New Roman"/>
-        </w:rPr>
-        <w:t xml:space="preserve"> our output files in </w:t>
-      </w:r>
-      <w:proofErr w:type="spellStart"/>
-      <w:r>
-        <w:rPr>
-          <w:rFonts w:ascii="Times New Roman" w:hAnsi="Times New Roman" w:cs="Times New Roman"/>
-        </w:rPr>
-        <w:t>pylauncher_out</w:t>
-      </w:r>
-      <w:proofErr w:type="spellEnd"/>
-      <w:r>
-        <w:rPr>
-          <w:rFonts w:ascii="Times New Roman" w:hAnsi="Times New Roman" w:cs="Times New Roman"/>
-        </w:rPr>
-        <w:t>/ and the parent directory</w:t>
+        <w:t>NOTE: A quirky feature of PyLauncher is that you need to clear all of our output files in pylauncher_out/ and the parent directory</w:t>
       </w:r>
       <w:r>
         <w:rPr>
@@ -5161,16 +3396,8 @@
         <w:rPr>
           <w:rFonts w:ascii="Times New Roman" w:hAnsi="Times New Roman" w:cs="Times New Roman"/>
         </w:rPr>
-        <w:t>/scratch/08147/</w:t>
-      </w:r>
-      <w:proofErr w:type="spellStart"/>
-      <w:r>
-        <w:rPr>
-          <w:rFonts w:ascii="Times New Roman" w:hAnsi="Times New Roman" w:cs="Times New Roman"/>
-        </w:rPr>
-        <w:t>bethanyh</w:t>
-      </w:r>
-      <w:proofErr w:type="spellEnd"/>
+        <w:t>/scratch/08147/bethanyh</w:t>
+      </w:r>
       <w:r>
         <w:rPr>
           <w:rFonts w:ascii="Times New Roman" w:hAnsi="Times New Roman" w:cs="Times New Roman"/>
@@ -5181,27 +3408,13 @@
         <w:rPr>
           <w:rFonts w:ascii="Times New Roman" w:hAnsi="Times New Roman" w:cs="Times New Roman"/>
         </w:rPr>
-        <w:t xml:space="preserve"> between runs; otherwise, it will result</w:t>
-      </w:r>
-      <w:r>
-        <w:rPr>
-          <w:rFonts w:ascii="Times New Roman" w:hAnsi="Times New Roman" w:cs="Times New Roman"/>
-        </w:rPr>
-        <w:t xml:space="preserve"> in an error. </w:t>
-      </w:r>
-      <w:proofErr w:type="gramStart"/>
-      <w:r>
-        <w:rPr>
-          <w:rFonts w:ascii="Times New Roman" w:hAnsi="Times New Roman" w:cs="Times New Roman"/>
-        </w:rPr>
-        <w:t>In particular, you</w:t>
-      </w:r>
-      <w:proofErr w:type="gramEnd"/>
-      <w:r>
-        <w:rPr>
-          <w:rFonts w:ascii="Times New Roman" w:hAnsi="Times New Roman" w:cs="Times New Roman"/>
-        </w:rPr>
-        <w:t xml:space="preserve"> </w:t>
+        <w:t xml:space="preserve"> between runs; otherwise, it will result in an error. </w:t>
+      </w:r>
+      <w:r>
+        <w:rPr>
+          <w:rFonts w:ascii="Times New Roman" w:hAnsi="Times New Roman" w:cs="Times New Roman"/>
+        </w:rPr>
+        <w:t xml:space="preserve">In particular, you </w:t>
       </w:r>
       <w:r>
         <w:rPr>
@@ -5213,35 +3426,13 @@
         <w:rPr>
           <w:rFonts w:ascii="Times New Roman" w:hAnsi="Times New Roman" w:cs="Times New Roman"/>
         </w:rPr>
-        <w:t xml:space="preserve"> remove the docker image (file with extension .</w:t>
-      </w:r>
-      <w:proofErr w:type="spellStart"/>
-      <w:r>
-        <w:rPr>
-          <w:rFonts w:ascii="Times New Roman" w:hAnsi="Times New Roman" w:cs="Times New Roman"/>
-        </w:rPr>
-        <w:t>sif</w:t>
-      </w:r>
-      <w:proofErr w:type="spellEnd"/>
-      <w:r>
-        <w:rPr>
-          <w:rFonts w:ascii="Times New Roman" w:hAnsi="Times New Roman" w:cs="Times New Roman"/>
-        </w:rPr>
-        <w:t>) from the parent directory of /</w:t>
-      </w:r>
-      <w:proofErr w:type="spellStart"/>
-      <w:r>
-        <w:rPr>
-          <w:rFonts w:ascii="Times New Roman" w:hAnsi="Times New Roman" w:cs="Times New Roman"/>
-        </w:rPr>
-        <w:t>pylauncher_out</w:t>
-      </w:r>
-      <w:proofErr w:type="spellEnd"/>
-      <w:r>
-        <w:rPr>
-          <w:rFonts w:ascii="Times New Roman" w:hAnsi="Times New Roman" w:cs="Times New Roman"/>
-        </w:rPr>
-        <w:t>/</w:t>
+        <w:t xml:space="preserve"> remove the docker image (file with extension .sif) from the parent directory of /</w:t>
+      </w:r>
+      <w:r>
+        <w:rPr>
+          <w:rFonts w:ascii="Times New Roman" w:hAnsi="Times New Roman" w:cs="Times New Roman"/>
+        </w:rPr>
+        <w:t>pylauncher_out/</w:t>
       </w:r>
       <w:r>
         <w:rPr>
@@ -5286,7 +3477,7 @@
           <w:rFonts w:ascii="Times New Roman" w:hAnsi="Times New Roman" w:cs="Times New Roman"/>
         </w:rPr>
       </w:pPr>
-      <w:hyperlink r:id="rId34" w:history="1">
+      <w:hyperlink r:id="rId36" w:history="1">
         <w:r>
           <w:rPr>
             <w:rStyle w:val="Hyperlink"/>
@@ -5306,7 +3497,7 @@
           <w:rFonts w:ascii="Times New Roman" w:hAnsi="Times New Roman" w:cs="Times New Roman"/>
         </w:rPr>
       </w:pPr>
-      <w:hyperlink r:id="rId35" w:history="1">
+      <w:hyperlink r:id="rId37" w:history="1">
         <w:r>
           <w:rPr>
             <w:rStyle w:val="Hyperlink"/>
@@ -5326,7 +3517,7 @@
           <w:rFonts w:ascii="Times New Roman" w:hAnsi="Times New Roman" w:cs="Times New Roman"/>
         </w:rPr>
       </w:pPr>
-      <w:hyperlink r:id="rId36" w:history="1">
+      <w:hyperlink r:id="rId38" w:history="1">
         <w:r>
           <w:rPr>
             <w:rStyle w:val="Hyperlink"/>
@@ -5346,7 +3537,7 @@
           <w:rFonts w:ascii="Times New Roman" w:hAnsi="Times New Roman" w:cs="Times New Roman"/>
         </w:rPr>
       </w:pPr>
-      <w:hyperlink r:id="rId37" w:history="1">
+      <w:hyperlink r:id="rId39" w:history="1">
         <w:r>
           <w:rPr>
             <w:rStyle w:val="Hyperlink"/>
@@ -5370,21 +3561,7 @@
         <w:rPr>
           <w:rFonts w:ascii="Times New Roman" w:hAnsi="Times New Roman" w:cs="Times New Roman"/>
         </w:rPr>
-        <w:t>"~\</w:t>
-      </w:r>
-      <w:proofErr w:type="spellStart"/>
-      <w:r>
-        <w:rPr>
-          <w:rFonts w:ascii="Times New Roman" w:hAnsi="Times New Roman" w:cs="Times New Roman"/>
-        </w:rPr>
-        <w:t>Pusto</w:t>
-      </w:r>
-      <w:proofErr w:type="spellEnd"/>
-      <w:r>
-        <w:rPr>
-          <w:rFonts w:ascii="Times New Roman" w:hAnsi="Times New Roman" w:cs="Times New Roman"/>
-        </w:rPr>
-        <w:t xml:space="preserve"> lab\CHTC\condor steps.docx"</w:t>
+        <w:t>"~\Pusto lab\CHTC\condor steps.docx"</w:t>
       </w:r>
     </w:p>
     <w:p>
@@ -5459,21 +3636,7 @@
         <w:rPr>
           <w:rFonts w:ascii="Times New Roman" w:hAnsi="Times New Roman" w:cs="Times New Roman"/>
         </w:rPr>
-        <w:t xml:space="preserve"> in the </w:t>
-      </w:r>
-      <w:proofErr w:type="spellStart"/>
-      <w:r>
-        <w:rPr>
-          <w:rFonts w:ascii="Times New Roman" w:hAnsi="Times New Roman" w:cs="Times New Roman"/>
-        </w:rPr>
-        <w:t>PyLauncher</w:t>
-      </w:r>
-      <w:proofErr w:type="spellEnd"/>
-      <w:r>
-        <w:rPr>
-          <w:rFonts w:ascii="Times New Roman" w:hAnsi="Times New Roman" w:cs="Times New Roman"/>
-        </w:rPr>
-        <w:t xml:space="preserve"> documentation (https://docs.tacc.utexas.edu/software/pylauncher/)</w:t>
+        <w:t xml:space="preserve"> in the PyLauncher documentation (https://docs.tacc.utexas.edu/software/pylauncher/)</w:t>
       </w:r>
       <w:r>
         <w:rPr>
@@ -5497,33 +3660,7 @@
         <w:rPr>
           <w:rFonts w:ascii="Times New Roman" w:hAnsi="Times New Roman" w:cs="Times New Roman"/>
         </w:rPr>
-        <w:t xml:space="preserve">he example </w:t>
-      </w:r>
-      <w:proofErr w:type="spellStart"/>
-      <w:r>
-        <w:rPr>
-          <w:rFonts w:ascii="Times New Roman" w:hAnsi="Times New Roman" w:cs="Times New Roman"/>
-        </w:rPr>
-        <w:t>slurm</w:t>
-      </w:r>
-      <w:proofErr w:type="spellEnd"/>
-      <w:r>
-        <w:rPr>
-          <w:rFonts w:ascii="Times New Roman" w:hAnsi="Times New Roman" w:cs="Times New Roman"/>
-        </w:rPr>
-        <w:t xml:space="preserve"> job script file given uses the Windows double dash that makes a long dash (</w:t>
-      </w:r>
-      <w:r>
-        <w:rPr>
-          <w:rFonts w:ascii="Times New Roman" w:hAnsi="Times New Roman" w:cs="Times New Roman"/>
-        </w:rPr>
-        <w:t>–</w:t>
-      </w:r>
-      <w:r>
-        <w:rPr>
-          <w:rFonts w:ascii="Times New Roman" w:hAnsi="Times New Roman" w:cs="Times New Roman"/>
-        </w:rPr>
-        <w:t>) instead of just two dashes and it resulted in an error.</w:t>
+        <w:t>he example slurm job script file given uses the Windows double dash that makes a long dash (–) instead of just two dashes and it resulted in an error.</w:t>
       </w:r>
     </w:p>
     <w:p>
@@ -5578,103 +3715,13 @@
         <w:rPr>
           <w:rFonts w:ascii="Times New Roman" w:hAnsi="Times New Roman" w:cs="Times New Roman"/>
         </w:rPr>
-        <w:t xml:space="preserve"> as </w:t>
-      </w:r>
-      <w:proofErr w:type="spellStart"/>
-      <w:r>
-        <w:rPr>
-          <w:rFonts w:ascii="Times New Roman" w:hAnsi="Times New Roman" w:cs="Times New Roman"/>
-        </w:rPr>
-        <w:t>Apptainer</w:t>
-      </w:r>
-      <w:proofErr w:type="spellEnd"/>
-      <w:r>
-        <w:rPr>
-          <w:rFonts w:ascii="Times New Roman" w:hAnsi="Times New Roman" w:cs="Times New Roman"/>
-        </w:rPr>
-        <w:t xml:space="preserve"> does</w:t>
-      </w:r>
-      <w:r>
-        <w:rPr>
-          <w:rFonts w:ascii="Times New Roman" w:hAnsi="Times New Roman" w:cs="Times New Roman"/>
-        </w:rPr>
-        <w:t xml:space="preserve">. Instead, I needed to do the following: </w:t>
-      </w:r>
-      <w:r>
-        <w:rPr>
-          <w:rFonts w:ascii="Times New Roman" w:hAnsi="Times New Roman" w:cs="Times New Roman"/>
-        </w:rPr>
-        <w:t>docker run -v /c/Users/</w:t>
-      </w:r>
-      <w:proofErr w:type="spellStart"/>
-      <w:r>
-        <w:rPr>
-          <w:rFonts w:ascii="Times New Roman" w:hAnsi="Times New Roman" w:cs="Times New Roman"/>
-        </w:rPr>
-        <w:t>betha</w:t>
-      </w:r>
-      <w:proofErr w:type="spellEnd"/>
-      <w:r>
-        <w:rPr>
-          <w:rFonts w:ascii="Times New Roman" w:hAnsi="Times New Roman" w:cs="Times New Roman"/>
-        </w:rPr>
-        <w:t xml:space="preserve">/Desktop/test:/home/r-environment/output </w:t>
-      </w:r>
-      <w:proofErr w:type="spellStart"/>
-      <w:r>
-        <w:rPr>
-          <w:rFonts w:ascii="Times New Roman" w:hAnsi="Times New Roman" w:cs="Times New Roman"/>
-        </w:rPr>
-        <w:t>bethanyhamilton</w:t>
-      </w:r>
-      <w:proofErr w:type="spellEnd"/>
-      <w:r>
-        <w:rPr>
-          <w:rFonts w:ascii="Times New Roman" w:hAnsi="Times New Roman" w:cs="Times New Roman"/>
-        </w:rPr>
-        <w:t>/powstudcatmod_test:v2 R -e "source('/home/r-environment/</w:t>
-      </w:r>
-      <w:proofErr w:type="spellStart"/>
-      <w:proofErr w:type="gramStart"/>
-      <w:r>
-        <w:rPr>
-          <w:rFonts w:ascii="Times New Roman" w:hAnsi="Times New Roman" w:cs="Times New Roman"/>
-        </w:rPr>
-        <w:t>run_sim</w:t>
-      </w:r>
-      <w:proofErr w:type="gramEnd"/>
-      <w:r>
-        <w:rPr>
-          <w:rFonts w:ascii="Times New Roman" w:hAnsi="Times New Roman" w:cs="Times New Roman"/>
-        </w:rPr>
-        <w:t>_study.R</w:t>
-      </w:r>
-      <w:proofErr w:type="spellEnd"/>
-      <w:r>
-        <w:rPr>
-          <w:rFonts w:ascii="Times New Roman" w:hAnsi="Times New Roman" w:cs="Times New Roman"/>
-        </w:rPr>
-        <w:t>')" --</w:t>
-      </w:r>
-      <w:proofErr w:type="spellStart"/>
-      <w:r>
-        <w:rPr>
-          <w:rFonts w:ascii="Times New Roman" w:hAnsi="Times New Roman" w:cs="Times New Roman"/>
-        </w:rPr>
-        <w:t>args</w:t>
-      </w:r>
-      <w:proofErr w:type="spellEnd"/>
-      <w:r>
-        <w:rPr>
-          <w:rFonts w:ascii="Times New Roman" w:hAnsi="Times New Roman" w:cs="Times New Roman"/>
-        </w:rPr>
-        <w:t xml:space="preserve"> PYL_ID 3 "/home/r-environment/output"</w:t>
-      </w:r>
-      <w:r>
-        <w:rPr>
-          <w:rFonts w:ascii="Times New Roman" w:hAnsi="Times New Roman" w:cs="Times New Roman"/>
-        </w:rPr>
-        <w:t>. Also</w:t>
+        <w:t xml:space="preserve"> as Apptainer does</w:t>
+      </w:r>
+      <w:r>
+        <w:rPr>
+          <w:rFonts w:ascii="Times New Roman" w:hAnsi="Times New Roman" w:cs="Times New Roman"/>
+        </w:rPr>
+        <w:t>. Instead, I needed to do the following: docker run -v /c/Users/betha/Desktop/test:/home/r-environment/output bethanyhamilton/powstudcatmod_test:v2 R -e "source('/home/r-environment/run_sim_study.R')" --args PYL_ID 3 "/home/r-environment/output". Also</w:t>
       </w:r>
       <w:r>
         <w:rPr>
@@ -5686,47 +3733,7 @@
         <w:rPr>
           <w:rFonts w:ascii="Times New Roman" w:hAnsi="Times New Roman" w:cs="Times New Roman"/>
         </w:rPr>
-        <w:t xml:space="preserve"> you can always </w:t>
-      </w:r>
-      <w:proofErr w:type="gramStart"/>
-      <w:r>
-        <w:rPr>
-          <w:rFonts w:ascii="Times New Roman" w:hAnsi="Times New Roman" w:cs="Times New Roman"/>
-        </w:rPr>
-        <w:t>open up</w:t>
-      </w:r>
-      <w:proofErr w:type="gramEnd"/>
-      <w:r>
-        <w:rPr>
-          <w:rFonts w:ascii="Times New Roman" w:hAnsi="Times New Roman" w:cs="Times New Roman"/>
-        </w:rPr>
-        <w:t xml:space="preserve"> an interactive shell to test things as well (ex: </w:t>
-      </w:r>
-      <w:r>
-        <w:rPr>
-          <w:rFonts w:ascii="Times New Roman" w:hAnsi="Times New Roman" w:cs="Times New Roman"/>
-        </w:rPr>
-        <w:t xml:space="preserve">docker run -it </w:t>
-      </w:r>
-      <w:proofErr w:type="spellStart"/>
-      <w:r>
-        <w:rPr>
-          <w:rFonts w:ascii="Times New Roman" w:hAnsi="Times New Roman" w:cs="Times New Roman"/>
-        </w:rPr>
-        <w:t>bethanyhamilton</w:t>
-      </w:r>
-      <w:proofErr w:type="spellEnd"/>
-      <w:r>
-        <w:rPr>
-          <w:rFonts w:ascii="Times New Roman" w:hAnsi="Times New Roman" w:cs="Times New Roman"/>
-        </w:rPr>
-        <w:t>/powstudcatmod_test:v2 /bin/bash</w:t>
-      </w:r>
-      <w:r>
-        <w:rPr>
-          <w:rFonts w:ascii="Times New Roman" w:hAnsi="Times New Roman" w:cs="Times New Roman"/>
-        </w:rPr>
-        <w:t>).</w:t>
+        <w:t xml:space="preserve"> you can always open up an interactive shell to test things as well (ex: docker run -it bethanyhamilton/powstudcatmod_test:v2 /bin/bash).</w:t>
       </w:r>
       <w:r>
         <w:rPr>
@@ -5745,105 +3752,7 @@
         <w:rPr>
           <w:rFonts w:ascii="Times New Roman" w:hAnsi="Times New Roman" w:cs="Times New Roman"/>
         </w:rPr>
-        <w:t xml:space="preserve">- you can use the command </w:t>
-      </w:r>
-      <w:proofErr w:type="spellStart"/>
-      <w:r>
-        <w:rPr>
-          <w:rFonts w:ascii="Times New Roman" w:hAnsi="Times New Roman" w:cs="Times New Roman"/>
-        </w:rPr>
-        <w:t>idev</w:t>
-      </w:r>
-      <w:proofErr w:type="spellEnd"/>
-      <w:r>
-        <w:rPr>
-          <w:rFonts w:ascii="Times New Roman" w:hAnsi="Times New Roman" w:cs="Times New Roman"/>
-        </w:rPr>
-        <w:t xml:space="preserve"> in TACC to launch an interactive shell where you can load the </w:t>
-      </w:r>
-      <w:proofErr w:type="spellStart"/>
-      <w:r>
-        <w:rPr>
-          <w:rFonts w:ascii="Times New Roman" w:hAnsi="Times New Roman" w:cs="Times New Roman"/>
-        </w:rPr>
-        <w:t>Apptainer</w:t>
-      </w:r>
-      <w:proofErr w:type="spellEnd"/>
-      <w:r>
-        <w:rPr>
-          <w:rFonts w:ascii="Times New Roman" w:hAnsi="Times New Roman" w:cs="Times New Roman"/>
-        </w:rPr>
-        <w:t xml:space="preserve"> module and pull your container from docker hub. Then, run the following to </w:t>
-      </w:r>
-      <w:proofErr w:type="gramStart"/>
-      <w:r>
-        <w:rPr>
-          <w:rFonts w:ascii="Times New Roman" w:hAnsi="Times New Roman" w:cs="Times New Roman"/>
-        </w:rPr>
-        <w:t>open up</w:t>
-      </w:r>
-      <w:proofErr w:type="gramEnd"/>
-      <w:r>
-        <w:rPr>
-          <w:rFonts w:ascii="Times New Roman" w:hAnsi="Times New Roman" w:cs="Times New Roman"/>
-        </w:rPr>
-        <w:t xml:space="preserve"> an interactive shell within the container (assuming you're in $SCRATCH): “</w:t>
-      </w:r>
-      <w:proofErr w:type="spellStart"/>
-      <w:r>
-        <w:rPr>
-          <w:rFonts w:ascii="Times New Roman" w:hAnsi="Times New Roman" w:cs="Times New Roman"/>
-        </w:rPr>
-        <w:t>apptainer</w:t>
-      </w:r>
-      <w:proofErr w:type="spellEnd"/>
-      <w:r>
-        <w:rPr>
-          <w:rFonts w:ascii="Times New Roman" w:hAnsi="Times New Roman" w:cs="Times New Roman"/>
-        </w:rPr>
-        <w:t xml:space="preserve"> exec /scratch/your-username/your-</w:t>
-      </w:r>
-      <w:proofErr w:type="spellStart"/>
-      <w:r>
-        <w:rPr>
-          <w:rFonts w:ascii="Times New Roman" w:hAnsi="Times New Roman" w:cs="Times New Roman"/>
-        </w:rPr>
-        <w:t>imagename.sif</w:t>
-      </w:r>
-      <w:proofErr w:type="spellEnd"/>
-      <w:r>
-        <w:rPr>
-          <w:rFonts w:ascii="Times New Roman" w:hAnsi="Times New Roman" w:cs="Times New Roman"/>
-        </w:rPr>
-        <w:t xml:space="preserve"> /bin/bash”. You can do a quick test of the </w:t>
-      </w:r>
-      <w:proofErr w:type="spellStart"/>
-      <w:r>
-        <w:rPr>
-          <w:rFonts w:ascii="Times New Roman" w:hAnsi="Times New Roman" w:cs="Times New Roman"/>
-        </w:rPr>
-        <w:t>run_sim.R</w:t>
-      </w:r>
-      <w:proofErr w:type="spellEnd"/>
-      <w:r>
-        <w:rPr>
-          <w:rFonts w:ascii="Times New Roman" w:hAnsi="Times New Roman" w:cs="Times New Roman"/>
-        </w:rPr>
-        <w:t xml:space="preserve"> file to see if that works as expected while in the </w:t>
-      </w:r>
-      <w:proofErr w:type="spellStart"/>
-      <w:r>
-        <w:rPr>
-          <w:rFonts w:ascii="Times New Roman" w:hAnsi="Times New Roman" w:cs="Times New Roman"/>
-        </w:rPr>
-        <w:t>idev</w:t>
-      </w:r>
-      <w:proofErr w:type="spellEnd"/>
-      <w:r>
-        <w:rPr>
-          <w:rFonts w:ascii="Times New Roman" w:hAnsi="Times New Roman" w:cs="Times New Roman"/>
-        </w:rPr>
-        <w:t xml:space="preserve"> mode on TACC. You can also check to see if the necessary files are there and use the “cat” command to check if they are the correct versions of the files</w:t>
+        <w:t>- you can use the command idev in TACC to launch an interactive shell where you can load the Apptainer module and pull your container from docker hub. Then, run the following to open up an interactive shell within the container (assuming you're in $SCRATCH): “apptainer exec /scratch/your-username/your-imagename.sif /bin/bash”. You can do a quick test of the run_sim.R file to see if that works as expected while in the idev mode on TACC. You can also check to see if the necessary files are there and use the “cat” command to check if they are the correct versions of the files</w:t>
       </w:r>
       <w:r>
         <w:rPr>
@@ -5855,21 +3764,7 @@
         <w:rPr>
           <w:rFonts w:ascii="Times New Roman" w:hAnsi="Times New Roman" w:cs="Times New Roman"/>
         </w:rPr>
-        <w:t xml:space="preserve"> too. I needed to do this at some point because I had made changes to the </w:t>
-      </w:r>
-      <w:proofErr w:type="spellStart"/>
-      <w:r>
-        <w:rPr>
-          <w:rFonts w:ascii="Times New Roman" w:hAnsi="Times New Roman" w:cs="Times New Roman"/>
-        </w:rPr>
-        <w:t>run_sim_study.R</w:t>
-      </w:r>
-      <w:proofErr w:type="spellEnd"/>
-      <w:r>
-        <w:rPr>
-          <w:rFonts w:ascii="Times New Roman" w:hAnsi="Times New Roman" w:cs="Times New Roman"/>
-        </w:rPr>
-        <w:t xml:space="preserve"> files and rebuilt the image with the same </w:t>
+        <w:t xml:space="preserve"> too. I needed to do this at some point because I had made changes to the run_sim_study.R files and rebuilt the image with the same </w:t>
       </w:r>
       <w:r>
         <w:rPr>
@@ -5881,21 +3776,7 @@
         <w:rPr>
           <w:rFonts w:ascii="Times New Roman" w:hAnsi="Times New Roman" w:cs="Times New Roman"/>
         </w:rPr>
-        <w:t xml:space="preserve">version. I then ensured that it worked on Docker Desktop and pushed it to docker hub. However, for some reason, when I pulled it from the docker hub in TACC, it still had the old version of </w:t>
-      </w:r>
-      <w:proofErr w:type="spellStart"/>
-      <w:r>
-        <w:rPr>
-          <w:rFonts w:ascii="Times New Roman" w:hAnsi="Times New Roman" w:cs="Times New Roman"/>
-        </w:rPr>
-        <w:t>run_sim_study.R</w:t>
-      </w:r>
-      <w:proofErr w:type="spellEnd"/>
-      <w:r>
-        <w:rPr>
-          <w:rFonts w:ascii="Times New Roman" w:hAnsi="Times New Roman" w:cs="Times New Roman"/>
-        </w:rPr>
-        <w:t>. The only way I was able to fix it was to build the image again with a new version tag</w:t>
+        <w:t>version. I then ensured that it worked on Docker Desktop and pushed it to docker hub. However, for some reason, when I pulled it from the docker hub in TACC, it still had the old version of run_sim_study.R. The only way I was able to fix it was to build the image again with a new version tag</w:t>
       </w:r>
       <w:r>
         <w:rPr>

</xml_diff>